<commit_message>
finished all use cases for user and manager
</commit_message>
<xml_diff>
--- a/Design/UseCases_TransferMarket-Polazarov.docx
+++ b/Design/UseCases_TransferMarket-Polazarov.docx
@@ -4,193 +4,34 @@
   <w:body>
     <w:p>
       <w:pPr>
+        <w:jc w:val="center"/>
         <w:rPr>
           <w:noProof/>
+          <w:sz w:val="48"/>
+          <w:szCs w:val="48"/>
+          <w:u w:val="single"/>
           <w:lang w:val="en-GB"/>
         </w:rPr>
       </w:pPr>
-    </w:p>
-    <w:p>
-      <w:pPr>
-        <w:pStyle w:val="Title"/>
-        <w:spacing w:before="240"/>
-        <w:jc w:val="left"/>
+      <w:r>
         <w:rPr>
-          <w:rFonts w:ascii="HelveticaNeueLT Pro 95 Blk" w:hAnsi="HelveticaNeueLT Pro 95 Blk"/>
-          <w:b/>
           <w:noProof/>
-          <w:sz w:val="36"/>
+          <w:sz w:val="48"/>
+          <w:szCs w:val="48"/>
+          <w:u w:val="single"/>
           <w:lang w:val="en-GB"/>
         </w:rPr>
-      </w:pPr>
-      <w:r>
-        <w:rPr>
-          <w:rFonts w:ascii="HelveticaNeueLT Pro 95 Blk" w:hAnsi="HelveticaNeueLT Pro 95 Blk"/>
-          <w:b/>
-          <w:noProof/>
-          <w:sz w:val="36"/>
-          <w:lang w:val="en-GB"/>
-        </w:rPr>
-        <w:t xml:space="preserve">Use Case </w:t>
-      </w:r>
-      <w:r>
-        <w:rPr>
-          <w:rFonts w:ascii="HelveticaNeueLT Pro 95 Blk" w:hAnsi="HelveticaNeueLT Pro 95 Blk"/>
-          <w:b/>
-          <w:noProof/>
-          <w:sz w:val="36"/>
-          <w:lang w:val="en-GB"/>
-        </w:rPr>
-        <w:t>Description</w:t>
+        <w:t>Manager Use Cases</w:t>
       </w:r>
     </w:p>
     <w:p>
       <w:pPr>
-        <w:pStyle w:val="TITEL111"/>
-        <w:spacing w:before="0"/>
+        <w:jc w:val="center"/>
         <w:rPr>
           <w:noProof/>
-          <w:spacing w:val="0"/>
-          <w:lang w:val="en-GB"/>
-        </w:rPr>
-      </w:pPr>
-    </w:p>
-    <w:p>
-      <w:pPr>
-        <w:rPr>
-          <w:noProof/>
-          <w:lang w:val="en-GB" w:eastAsia="de-DE"/>
-        </w:rPr>
-      </w:pPr>
-    </w:p>
-    <w:p>
-      <w:pPr>
-        <w:rPr>
-          <w:noProof/>
-          <w:lang w:val="en-GB" w:eastAsia="de-DE"/>
-        </w:rPr>
-      </w:pPr>
-      <w:r>
-        <w:rPr>
-          <w:noProof/>
-          <w:lang w:val="en-GB" w:eastAsia="de-DE"/>
-        </w:rPr>
-        <w:t>Each use case is described with this template</w:t>
-      </w:r>
-      <w:r>
-        <w:rPr>
-          <w:noProof/>
-          <w:lang w:val="en-GB" w:eastAsia="de-DE"/>
-        </w:rPr>
-        <w:t>.</w:t>
-      </w:r>
-      <w:r>
-        <w:rPr>
-          <w:noProof/>
-          <w:lang w:val="en-GB" w:eastAsia="de-DE"/>
-        </w:rPr>
-        <w:t xml:space="preserve"> Each “bubble” in your use case diagram belongs into a separate description.</w:t>
-      </w:r>
-    </w:p>
-    <w:p>
-      <w:pPr>
-        <w:rPr>
-          <w:noProof/>
-          <w:lang w:val="en-GB" w:eastAsia="de-DE"/>
-        </w:rPr>
-      </w:pPr>
-    </w:p>
-    <w:p>
-      <w:pPr>
-        <w:rPr>
-          <w:b/>
-          <w:bCs/>
-          <w:noProof/>
-          <w:lang w:val="en-GB" w:eastAsia="de-DE"/>
-        </w:rPr>
-      </w:pPr>
-      <w:r>
-        <w:rPr>
-          <w:b/>
-          <w:bCs/>
-          <w:noProof/>
-          <w:lang w:val="en-GB" w:eastAsia="de-DE"/>
-        </w:rPr>
-        <w:t>Checklist:</w:t>
-      </w:r>
-    </w:p>
-    <w:p>
-      <w:pPr>
-        <w:rPr>
-          <w:noProof/>
-          <w:lang w:val="en-GB" w:eastAsia="de-DE"/>
-        </w:rPr>
-      </w:pPr>
-    </w:p>
-    <w:p>
-      <w:pPr>
-        <w:pStyle w:val="ListParagraph"/>
-        <w:numPr>
-          <w:ilvl w:val="0"/>
-          <w:numId w:val="31"/>
-        </w:numPr>
-        <w:rPr>
-          <w:noProof/>
-          <w:lang w:val="en-GB" w:eastAsia="de-DE"/>
-        </w:rPr>
-      </w:pPr>
-      <w:r>
-        <w:rPr>
-          <w:noProof/>
-          <w:lang w:val="en-GB" w:eastAsia="de-DE"/>
-        </w:rPr>
-        <w:t>What are the pre-conditions before the user does the action?</w:t>
-      </w:r>
-    </w:p>
-    <w:p>
-      <w:pPr>
-        <w:pStyle w:val="ListParagraph"/>
-        <w:numPr>
-          <w:ilvl w:val="0"/>
-          <w:numId w:val="31"/>
-        </w:numPr>
-        <w:rPr>
-          <w:noProof/>
-          <w:lang w:val="en-GB" w:eastAsia="de-DE"/>
-        </w:rPr>
-      </w:pPr>
-      <w:r>
-        <w:rPr>
-          <w:noProof/>
-          <w:lang w:val="en-GB" w:eastAsia="de-DE"/>
-        </w:rPr>
-        <w:t>What are the post-conditions of the system after the user interaction?</w:t>
-      </w:r>
-    </w:p>
-    <w:p>
-      <w:pPr>
-        <w:pStyle w:val="ListParagraph"/>
-        <w:numPr>
-          <w:ilvl w:val="0"/>
-          <w:numId w:val="31"/>
-        </w:numPr>
-        <w:rPr>
-          <w:noProof/>
-          <w:lang w:val="en-GB" w:eastAsia="de-DE"/>
-        </w:rPr>
-      </w:pPr>
-      <w:r>
-        <w:rPr>
-          <w:noProof/>
-          <w:lang w:val="en-GB" w:eastAsia="de-DE"/>
-        </w:rPr>
-        <w:t>Are there any exceptions?</w:t>
-      </w:r>
-    </w:p>
-    <w:p>
-      <w:pPr>
-        <w:rPr>
-          <w:noProof/>
+          <w:sz w:val="48"/>
+          <w:szCs w:val="48"/>
+          <w:u w:val="single"/>
           <w:lang w:val="en-GB" w:eastAsia="de-DE"/>
         </w:rPr>
       </w:pPr>
@@ -217,6 +58,7 @@
         <w:tc>
           <w:tcPr>
             <w:tcW w:w="2802" w:type="dxa"/>
+            <w:shd w:val="clear" w:color="auto" w:fill="A6A6A6" w:themeFill="background1" w:themeFillShade="A6"/>
           </w:tcPr>
           <w:p>
             <w:pPr>
@@ -237,7 +79,14 @@
                 <w:noProof/>
                 <w:lang w:val="en-GB" w:eastAsia="de-DE"/>
               </w:rPr>
-              <w:t xml:space="preserve"> #&lt;number&gt;</w:t>
+              <w:t xml:space="preserve"> #</w:t>
+            </w:r>
+            <w:r>
+              <w:rPr>
+                <w:noProof/>
+                <w:lang w:val="en-GB" w:eastAsia="de-DE"/>
+              </w:rPr>
+              <w:t>1</w:t>
             </w:r>
           </w:p>
         </w:tc>
@@ -266,6 +115,7 @@
         <w:tc>
           <w:tcPr>
             <w:tcW w:w="2802" w:type="dxa"/>
+            <w:shd w:val="clear" w:color="auto" w:fill="A6A6A6" w:themeFill="background1" w:themeFillShade="A6"/>
           </w:tcPr>
           <w:p>
             <w:pPr>
@@ -299,7 +149,14 @@
                 <w:noProof/>
                 <w:lang w:val="en-GB" w:eastAsia="de-DE"/>
               </w:rPr>
-              <w:t>The Account is created and in the database.</w:t>
+              <w:t>The Account is created and in the database</w:t>
+            </w:r>
+            <w:r>
+              <w:rPr>
+                <w:noProof/>
+                <w:lang w:val="en-GB" w:eastAsia="de-DE"/>
+              </w:rPr>
+              <w:t xml:space="preserve"> </w:t>
             </w:r>
           </w:p>
           <w:p>
@@ -316,6 +173,7 @@
         <w:tc>
           <w:tcPr>
             <w:tcW w:w="2802" w:type="dxa"/>
+            <w:shd w:val="clear" w:color="auto" w:fill="A6A6A6" w:themeFill="background1" w:themeFillShade="A6"/>
           </w:tcPr>
           <w:p>
             <w:pPr>
@@ -356,7 +214,28 @@
                 <w:noProof/>
                 <w:lang w:val="en-GB" w:eastAsia="de-DE"/>
               </w:rPr>
-              <w:t>The Manager logs in with his credentials. If there are matching with the credentials from database, the manager will be logged in as Manager.</w:t>
+              <w:t>The Manager logs in with his credentials</w:t>
+            </w:r>
+            <w:r>
+              <w:rPr>
+                <w:noProof/>
+                <w:lang w:val="en-GB" w:eastAsia="de-DE"/>
+              </w:rPr>
+              <w:t xml:space="preserve"> </w:t>
+            </w:r>
+            <w:r>
+              <w:rPr>
+                <w:noProof/>
+                <w:lang w:val="en-GB" w:eastAsia="de-DE"/>
+              </w:rPr>
+              <w:t xml:space="preserve"> If there are matching with the credentials from database, the manager will be logged in as Manager</w:t>
+            </w:r>
+            <w:r>
+              <w:rPr>
+                <w:noProof/>
+                <w:lang w:val="en-GB" w:eastAsia="de-DE"/>
+              </w:rPr>
+              <w:t xml:space="preserve"> </w:t>
             </w:r>
           </w:p>
           <w:p>
@@ -373,6 +252,7 @@
         <w:tc>
           <w:tcPr>
             <w:tcW w:w="2802" w:type="dxa"/>
+            <w:shd w:val="clear" w:color="auto" w:fill="A6A6A6" w:themeFill="background1" w:themeFillShade="A6"/>
           </w:tcPr>
           <w:p>
             <w:pPr>
@@ -406,7 +286,14 @@
                 <w:noProof/>
                 <w:lang w:val="en-GB" w:eastAsia="de-DE"/>
               </w:rPr>
-              <w:t>You will be logged in.</w:t>
+              <w:t>You will be logged in</w:t>
+            </w:r>
+            <w:r>
+              <w:rPr>
+                <w:noProof/>
+                <w:lang w:val="en-GB" w:eastAsia="de-DE"/>
+              </w:rPr>
+              <w:t xml:space="preserve"> </w:t>
             </w:r>
           </w:p>
           <w:p>
@@ -423,6 +310,7 @@
         <w:tc>
           <w:tcPr>
             <w:tcW w:w="2802" w:type="dxa"/>
+            <w:shd w:val="clear" w:color="auto" w:fill="A6A6A6" w:themeFill="background1" w:themeFillShade="A6"/>
           </w:tcPr>
           <w:p>
             <w:pPr>
@@ -492,7 +380,14 @@
                 <w:noProof/>
                 <w:lang w:val="en-GB" w:eastAsia="de-DE"/>
               </w:rPr>
-              <w:t>Output: Wrong Credentials, please try again.</w:t>
+              <w:t>Output: Wrong Credentials, please try again</w:t>
+            </w:r>
+            <w:r>
+              <w:rPr>
+                <w:noProof/>
+                <w:lang w:val="en-GB" w:eastAsia="de-DE"/>
+              </w:rPr>
+              <w:t xml:space="preserve"> </w:t>
             </w:r>
           </w:p>
           <w:p>
@@ -530,6 +425,13 @@
                 <w:lang w:val="en-GB" w:eastAsia="de-DE"/>
               </w:rPr>
               <w:sym w:font="Wingdings" w:char="F0E0"/>
+            </w:r>
+            <w:r>
+              <w:rPr>
+                <w:noProof/>
+                <w:lang w:val="en-GB" w:eastAsia="de-DE"/>
+              </w:rPr>
+              <w:t xml:space="preserve"> Output: User not found</w:t>
             </w:r>
           </w:p>
           <w:p>
@@ -555,6 +457,3523 @@
       <w:pPr>
         <w:rPr>
           <w:noProof/>
+          <w:lang w:val="en-GB" w:eastAsia="de-DE"/>
+        </w:rPr>
+      </w:pPr>
+    </w:p>
+    <w:p>
+      <w:pPr>
+        <w:rPr>
+          <w:noProof/>
+          <w:lang w:val="en-GB" w:eastAsia="de-DE"/>
+        </w:rPr>
+      </w:pPr>
+    </w:p>
+    <w:tbl>
+      <w:tblPr>
+        <w:tblStyle w:val="TableGrid"/>
+        <w:tblW w:w="0" w:type="auto"/>
+        <w:tblLook w:val="04A0" w:firstRow="1" w:lastRow="0" w:firstColumn="1" w:lastColumn="0" w:noHBand="0" w:noVBand="1"/>
+      </w:tblPr>
+      <w:tblGrid>
+        <w:gridCol w:w="2802"/>
+        <w:gridCol w:w="6804"/>
+      </w:tblGrid>
+      <w:tr>
+        <w:tc>
+          <w:tcPr>
+            <w:tcW w:w="2802" w:type="dxa"/>
+            <w:shd w:val="clear" w:color="auto" w:fill="A6A6A6" w:themeFill="background1" w:themeFillShade="A6"/>
+          </w:tcPr>
+          <w:p>
+            <w:pPr>
+              <w:rPr>
+                <w:noProof/>
+                <w:lang w:val="en-GB" w:eastAsia="de-DE"/>
+              </w:rPr>
+            </w:pPr>
+            <w:r>
+              <w:rPr>
+                <w:noProof/>
+                <w:lang w:val="en-GB" w:eastAsia="de-DE"/>
+              </w:rPr>
+              <w:t>Use Case</w:t>
+            </w:r>
+            <w:r>
+              <w:rPr>
+                <w:noProof/>
+                <w:lang w:val="en-GB" w:eastAsia="de-DE"/>
+              </w:rPr>
+              <w:t xml:space="preserve"> #</w:t>
+            </w:r>
+            <w:r>
+              <w:rPr>
+                <w:noProof/>
+                <w:lang w:val="en-GB" w:eastAsia="de-DE"/>
+              </w:rPr>
+              <w:t>2</w:t>
+            </w:r>
+          </w:p>
+        </w:tc>
+        <w:tc>
+          <w:tcPr>
+            <w:tcW w:w="6804" w:type="dxa"/>
+          </w:tcPr>
+          <w:p>
+            <w:pPr>
+              <w:rPr>
+                <w:noProof/>
+                <w:lang w:val="en-GB" w:eastAsia="de-DE"/>
+              </w:rPr>
+            </w:pPr>
+            <w:r>
+              <w:rPr>
+                <w:noProof/>
+                <w:lang w:val="en-GB" w:eastAsia="de-DE"/>
+              </w:rPr>
+              <w:t xml:space="preserve">Manager: Change a </w:t>
+            </w:r>
+            <w:r>
+              <w:rPr>
+                <w:noProof/>
+                <w:lang w:val="en-GB" w:eastAsia="de-DE"/>
+              </w:rPr>
+              <w:t>player’s</w:t>
+            </w:r>
+            <w:r>
+              <w:rPr>
+                <w:noProof/>
+                <w:lang w:val="en-GB" w:eastAsia="de-DE"/>
+              </w:rPr>
+              <w:t xml:space="preserve"> profile</w:t>
+            </w:r>
+          </w:p>
+        </w:tc>
+      </w:tr>
+      <w:tr>
+        <w:tc>
+          <w:tcPr>
+            <w:tcW w:w="2802" w:type="dxa"/>
+            <w:shd w:val="clear" w:color="auto" w:fill="A6A6A6" w:themeFill="background1" w:themeFillShade="A6"/>
+          </w:tcPr>
+          <w:p>
+            <w:pPr>
+              <w:rPr>
+                <w:noProof/>
+                <w:lang w:val="en-GB" w:eastAsia="de-DE"/>
+              </w:rPr>
+            </w:pPr>
+            <w:r>
+              <w:rPr>
+                <w:noProof/>
+                <w:lang w:val="en-GB" w:eastAsia="de-DE"/>
+              </w:rPr>
+              <w:t>Pre-Condition</w:t>
+            </w:r>
+          </w:p>
+        </w:tc>
+        <w:tc>
+          <w:tcPr>
+            <w:tcW w:w="6804" w:type="dxa"/>
+          </w:tcPr>
+          <w:p>
+            <w:pPr>
+              <w:rPr>
+                <w:noProof/>
+                <w:lang w:val="en-GB" w:eastAsia="de-DE"/>
+              </w:rPr>
+            </w:pPr>
+            <w:r>
+              <w:rPr>
+                <w:noProof/>
+                <w:lang w:val="en-GB" w:eastAsia="de-DE"/>
+              </w:rPr>
+              <w:t xml:space="preserve">The </w:t>
+            </w:r>
+            <w:r>
+              <w:rPr>
+                <w:noProof/>
+                <w:lang w:val="en-GB" w:eastAsia="de-DE"/>
+              </w:rPr>
+              <w:t>player’s</w:t>
+            </w:r>
+            <w:r>
+              <w:rPr>
+                <w:noProof/>
+                <w:lang w:val="en-GB" w:eastAsia="de-DE"/>
+              </w:rPr>
+              <w:t xml:space="preserve"> profile exists</w:t>
+            </w:r>
+          </w:p>
+          <w:p>
+            <w:pPr>
+              <w:rPr>
+                <w:noProof/>
+                <w:lang w:val="en-GB" w:eastAsia="de-DE"/>
+              </w:rPr>
+            </w:pPr>
+          </w:p>
+        </w:tc>
+      </w:tr>
+      <w:tr>
+        <w:tc>
+          <w:tcPr>
+            <w:tcW w:w="2802" w:type="dxa"/>
+            <w:shd w:val="clear" w:color="auto" w:fill="A6A6A6" w:themeFill="background1" w:themeFillShade="A6"/>
+          </w:tcPr>
+          <w:p>
+            <w:pPr>
+              <w:rPr>
+                <w:noProof/>
+                <w:lang w:val="en-GB" w:eastAsia="de-DE"/>
+              </w:rPr>
+            </w:pPr>
+            <w:r>
+              <w:rPr>
+                <w:noProof/>
+                <w:lang w:val="en-GB" w:eastAsia="de-DE"/>
+              </w:rPr>
+              <w:t>Description of Use Case in detail</w:t>
+            </w:r>
+            <w:r>
+              <w:rPr>
+                <w:noProof/>
+                <w:lang w:val="en-GB" w:eastAsia="de-DE"/>
+              </w:rPr>
+              <w:t xml:space="preserve"> (main scenario)</w:t>
+            </w:r>
+          </w:p>
+        </w:tc>
+        <w:tc>
+          <w:tcPr>
+            <w:tcW w:w="6804" w:type="dxa"/>
+          </w:tcPr>
+          <w:p>
+            <w:pPr>
+              <w:rPr>
+                <w:noProof/>
+                <w:lang w:val="en-GB" w:eastAsia="de-DE"/>
+              </w:rPr>
+            </w:pPr>
+            <w:r>
+              <w:rPr>
+                <w:noProof/>
+                <w:lang w:val="en-GB" w:eastAsia="de-DE"/>
+              </w:rPr>
+              <w:t xml:space="preserve">The Manager can change a </w:t>
+            </w:r>
+            <w:r>
+              <w:rPr>
+                <w:noProof/>
+                <w:lang w:val="en-GB" w:eastAsia="de-DE"/>
+              </w:rPr>
+              <w:t>player’s</w:t>
+            </w:r>
+            <w:r>
+              <w:rPr>
+                <w:noProof/>
+                <w:lang w:val="en-GB" w:eastAsia="de-DE"/>
+              </w:rPr>
+              <w:t xml:space="preserve"> profile</w:t>
+            </w:r>
+            <w:r>
+              <w:rPr>
+                <w:noProof/>
+                <w:lang w:val="en-GB" w:eastAsia="de-DE"/>
+              </w:rPr>
+              <w:t xml:space="preserve"> </w:t>
+            </w:r>
+          </w:p>
+          <w:p>
+            <w:pPr>
+              <w:rPr>
+                <w:noProof/>
+                <w:lang w:val="en-GB" w:eastAsia="de-DE"/>
+              </w:rPr>
+            </w:pPr>
+          </w:p>
+        </w:tc>
+      </w:tr>
+      <w:tr>
+        <w:tc>
+          <w:tcPr>
+            <w:tcW w:w="2802" w:type="dxa"/>
+            <w:shd w:val="clear" w:color="auto" w:fill="A6A6A6" w:themeFill="background1" w:themeFillShade="A6"/>
+          </w:tcPr>
+          <w:p>
+            <w:pPr>
+              <w:rPr>
+                <w:noProof/>
+                <w:lang w:val="en-GB" w:eastAsia="de-DE"/>
+              </w:rPr>
+            </w:pPr>
+            <w:r>
+              <w:rPr>
+                <w:noProof/>
+                <w:lang w:val="en-GB" w:eastAsia="de-DE"/>
+              </w:rPr>
+              <w:t>Post-Condition</w:t>
+            </w:r>
+          </w:p>
+        </w:tc>
+        <w:tc>
+          <w:tcPr>
+            <w:tcW w:w="6804" w:type="dxa"/>
+          </w:tcPr>
+          <w:p>
+            <w:pPr>
+              <w:rPr>
+                <w:noProof/>
+                <w:lang w:val="en-GB" w:eastAsia="de-DE"/>
+              </w:rPr>
+            </w:pPr>
+            <w:r>
+              <w:rPr>
+                <w:noProof/>
+                <w:lang w:val="en-GB" w:eastAsia="de-DE"/>
+              </w:rPr>
+              <w:t xml:space="preserve">The </w:t>
+            </w:r>
+            <w:r>
+              <w:rPr>
+                <w:noProof/>
+                <w:lang w:val="en-GB" w:eastAsia="de-DE"/>
+              </w:rPr>
+              <w:t>player’s</w:t>
+            </w:r>
+            <w:r>
+              <w:rPr>
+                <w:noProof/>
+                <w:lang w:val="en-GB" w:eastAsia="de-DE"/>
+              </w:rPr>
+              <w:t xml:space="preserve"> profile will be updated</w:t>
+            </w:r>
+            <w:r>
+              <w:rPr>
+                <w:noProof/>
+                <w:lang w:val="en-GB" w:eastAsia="de-DE"/>
+              </w:rPr>
+              <w:t xml:space="preserve"> </w:t>
+            </w:r>
+          </w:p>
+          <w:p>
+            <w:pPr>
+              <w:rPr>
+                <w:noProof/>
+                <w:lang w:val="en-GB" w:eastAsia="de-DE"/>
+              </w:rPr>
+            </w:pPr>
+          </w:p>
+        </w:tc>
+      </w:tr>
+      <w:tr>
+        <w:tc>
+          <w:tcPr>
+            <w:tcW w:w="2802" w:type="dxa"/>
+            <w:shd w:val="clear" w:color="auto" w:fill="A6A6A6" w:themeFill="background1" w:themeFillShade="A6"/>
+          </w:tcPr>
+          <w:p>
+            <w:pPr>
+              <w:rPr>
+                <w:noProof/>
+                <w:lang w:val="en-GB" w:eastAsia="de-DE"/>
+              </w:rPr>
+            </w:pPr>
+          </w:p>
+          <w:p>
+            <w:pPr>
+              <w:rPr>
+                <w:noProof/>
+                <w:lang w:val="en-GB" w:eastAsia="de-DE"/>
+              </w:rPr>
+            </w:pPr>
+            <w:r>
+              <w:rPr>
+                <w:noProof/>
+                <w:lang w:val="en-GB" w:eastAsia="de-DE"/>
+              </w:rPr>
+              <w:t>Exceptions (what can go wrong, how will the system respond?)</w:t>
+            </w:r>
+          </w:p>
+        </w:tc>
+        <w:tc>
+          <w:tcPr>
+            <w:tcW w:w="6804" w:type="dxa"/>
+          </w:tcPr>
+          <w:p>
+            <w:pPr>
+              <w:rPr>
+                <w:noProof/>
+                <w:lang w:val="en-GB" w:eastAsia="de-DE"/>
+              </w:rPr>
+            </w:pPr>
+            <w:r>
+              <w:rPr>
+                <w:noProof/>
+                <w:lang w:val="en-GB" w:eastAsia="de-DE"/>
+              </w:rPr>
+              <w:t xml:space="preserve">The player doesn’t exist </w:t>
+            </w:r>
+            <w:r>
+              <w:rPr>
+                <w:noProof/>
+                <w:lang w:val="en-GB" w:eastAsia="de-DE"/>
+              </w:rPr>
+              <w:sym w:font="Wingdings" w:char="F0E0"/>
+            </w:r>
+            <w:r>
+              <w:rPr>
+                <w:noProof/>
+                <w:lang w:val="en-GB" w:eastAsia="de-DE"/>
+              </w:rPr>
+              <w:t xml:space="preserve"> Output: </w:t>
+            </w:r>
+            <w:r>
+              <w:rPr>
+                <w:noProof/>
+                <w:lang w:val="en-GB" w:eastAsia="de-DE"/>
+              </w:rPr>
+              <w:t>player</w:t>
+            </w:r>
+            <w:r>
+              <w:rPr>
+                <w:noProof/>
+                <w:lang w:val="en-GB" w:eastAsia="de-DE"/>
+              </w:rPr>
+              <w:t xml:space="preserve"> doesn’t exist</w:t>
+            </w:r>
+          </w:p>
+          <w:p>
+            <w:pPr>
+              <w:rPr>
+                <w:noProof/>
+                <w:lang w:val="en-GB" w:eastAsia="de-DE"/>
+              </w:rPr>
+            </w:pPr>
+          </w:p>
+          <w:p>
+            <w:pPr>
+              <w:rPr>
+                <w:noProof/>
+                <w:lang w:val="en-GB" w:eastAsia="de-DE"/>
+              </w:rPr>
+            </w:pPr>
+          </w:p>
+          <w:p>
+            <w:pPr>
+              <w:rPr>
+                <w:noProof/>
+                <w:lang w:val="en-GB" w:eastAsia="de-DE"/>
+              </w:rPr>
+            </w:pPr>
+          </w:p>
+        </w:tc>
+      </w:tr>
+    </w:tbl>
+    <w:p>
+      <w:pPr>
+        <w:rPr>
+          <w:lang w:val="en-GB" w:eastAsia="de-DE"/>
+        </w:rPr>
+      </w:pPr>
+    </w:p>
+    <w:tbl>
+      <w:tblPr>
+        <w:tblStyle w:val="TableGrid"/>
+        <w:tblW w:w="0" w:type="auto"/>
+        <w:tblLook w:val="04A0" w:firstRow="1" w:lastRow="0" w:firstColumn="1" w:lastColumn="0" w:noHBand="0" w:noVBand="1"/>
+      </w:tblPr>
+      <w:tblGrid>
+        <w:gridCol w:w="2802"/>
+        <w:gridCol w:w="6804"/>
+      </w:tblGrid>
+      <w:tr>
+        <w:tc>
+          <w:tcPr>
+            <w:tcW w:w="2802" w:type="dxa"/>
+            <w:shd w:val="clear" w:color="auto" w:fill="A6A6A6" w:themeFill="background1" w:themeFillShade="A6"/>
+          </w:tcPr>
+          <w:p>
+            <w:pPr>
+              <w:rPr>
+                <w:noProof/>
+                <w:lang w:val="en-GB" w:eastAsia="de-DE"/>
+              </w:rPr>
+            </w:pPr>
+            <w:r>
+              <w:rPr>
+                <w:noProof/>
+                <w:lang w:val="en-GB" w:eastAsia="de-DE"/>
+              </w:rPr>
+              <w:t>Use Case</w:t>
+            </w:r>
+            <w:r>
+              <w:rPr>
+                <w:noProof/>
+                <w:lang w:val="en-GB" w:eastAsia="de-DE"/>
+              </w:rPr>
+              <w:t xml:space="preserve"> #</w:t>
+            </w:r>
+            <w:r>
+              <w:rPr>
+                <w:noProof/>
+                <w:lang w:val="en-GB" w:eastAsia="de-DE"/>
+              </w:rPr>
+              <w:t>3</w:t>
+            </w:r>
+          </w:p>
+        </w:tc>
+        <w:tc>
+          <w:tcPr>
+            <w:tcW w:w="6804" w:type="dxa"/>
+          </w:tcPr>
+          <w:p>
+            <w:pPr>
+              <w:rPr>
+                <w:noProof/>
+                <w:lang w:val="en-GB" w:eastAsia="de-DE"/>
+              </w:rPr>
+            </w:pPr>
+            <w:r>
+              <w:rPr>
+                <w:noProof/>
+                <w:lang w:val="en-GB" w:eastAsia="de-DE"/>
+              </w:rPr>
+              <w:t xml:space="preserve">Manager: </w:t>
+            </w:r>
+            <w:r>
+              <w:rPr>
+                <w:noProof/>
+                <w:lang w:val="en-GB" w:eastAsia="de-DE"/>
+              </w:rPr>
+              <w:t>Create a player</w:t>
+            </w:r>
+          </w:p>
+        </w:tc>
+      </w:tr>
+      <w:tr>
+        <w:tc>
+          <w:tcPr>
+            <w:tcW w:w="2802" w:type="dxa"/>
+            <w:shd w:val="clear" w:color="auto" w:fill="A6A6A6" w:themeFill="background1" w:themeFillShade="A6"/>
+          </w:tcPr>
+          <w:p>
+            <w:pPr>
+              <w:rPr>
+                <w:noProof/>
+                <w:lang w:val="en-GB" w:eastAsia="de-DE"/>
+              </w:rPr>
+            </w:pPr>
+            <w:r>
+              <w:rPr>
+                <w:noProof/>
+                <w:lang w:val="en-GB" w:eastAsia="de-DE"/>
+              </w:rPr>
+              <w:t>Pre-Condition</w:t>
+            </w:r>
+          </w:p>
+        </w:tc>
+        <w:tc>
+          <w:tcPr>
+            <w:tcW w:w="6804" w:type="dxa"/>
+          </w:tcPr>
+          <w:p>
+            <w:pPr>
+              <w:rPr>
+                <w:noProof/>
+                <w:lang w:val="en-GB" w:eastAsia="de-DE"/>
+              </w:rPr>
+            </w:pPr>
+            <w:r>
+              <w:rPr>
+                <w:noProof/>
+                <w:lang w:val="en-GB" w:eastAsia="de-DE"/>
+              </w:rPr>
+              <w:t>The Manager is logged in with the right credentials</w:t>
+            </w:r>
+            <w:r>
+              <w:rPr>
+                <w:noProof/>
+                <w:lang w:val="en-GB" w:eastAsia="de-DE"/>
+              </w:rPr>
+              <w:t xml:space="preserve"> </w:t>
+            </w:r>
+          </w:p>
+          <w:p>
+            <w:pPr>
+              <w:rPr>
+                <w:noProof/>
+                <w:lang w:val="en-GB" w:eastAsia="de-DE"/>
+              </w:rPr>
+            </w:pPr>
+          </w:p>
+        </w:tc>
+      </w:tr>
+      <w:tr>
+        <w:tc>
+          <w:tcPr>
+            <w:tcW w:w="2802" w:type="dxa"/>
+            <w:shd w:val="clear" w:color="auto" w:fill="A6A6A6" w:themeFill="background1" w:themeFillShade="A6"/>
+          </w:tcPr>
+          <w:p>
+            <w:pPr>
+              <w:rPr>
+                <w:noProof/>
+                <w:lang w:val="en-GB" w:eastAsia="de-DE"/>
+              </w:rPr>
+            </w:pPr>
+            <w:r>
+              <w:rPr>
+                <w:noProof/>
+                <w:lang w:val="en-GB" w:eastAsia="de-DE"/>
+              </w:rPr>
+              <w:t>Description of Use Case in detail</w:t>
+            </w:r>
+            <w:r>
+              <w:rPr>
+                <w:noProof/>
+                <w:lang w:val="en-GB" w:eastAsia="de-DE"/>
+              </w:rPr>
+              <w:t xml:space="preserve"> (main scenario)</w:t>
+            </w:r>
+          </w:p>
+        </w:tc>
+        <w:tc>
+          <w:tcPr>
+            <w:tcW w:w="6804" w:type="dxa"/>
+          </w:tcPr>
+          <w:p>
+            <w:pPr>
+              <w:rPr>
+                <w:noProof/>
+                <w:lang w:val="en-GB" w:eastAsia="de-DE"/>
+              </w:rPr>
+            </w:pPr>
+            <w:r>
+              <w:rPr>
+                <w:noProof/>
+                <w:lang w:val="en-GB" w:eastAsia="de-DE"/>
+              </w:rPr>
+              <w:t>The Manager can create a new player and his profile</w:t>
+            </w:r>
+            <w:r>
+              <w:rPr>
+                <w:noProof/>
+                <w:lang w:val="en-GB" w:eastAsia="de-DE"/>
+              </w:rPr>
+              <w:t xml:space="preserve"> </w:t>
+            </w:r>
+          </w:p>
+        </w:tc>
+      </w:tr>
+      <w:tr>
+        <w:tc>
+          <w:tcPr>
+            <w:tcW w:w="2802" w:type="dxa"/>
+            <w:shd w:val="clear" w:color="auto" w:fill="A6A6A6" w:themeFill="background1" w:themeFillShade="A6"/>
+          </w:tcPr>
+          <w:p>
+            <w:pPr>
+              <w:rPr>
+                <w:noProof/>
+                <w:lang w:val="en-GB" w:eastAsia="de-DE"/>
+              </w:rPr>
+            </w:pPr>
+            <w:r>
+              <w:rPr>
+                <w:noProof/>
+                <w:lang w:val="en-GB" w:eastAsia="de-DE"/>
+              </w:rPr>
+              <w:t>Post-Condition</w:t>
+            </w:r>
+          </w:p>
+        </w:tc>
+        <w:tc>
+          <w:tcPr>
+            <w:tcW w:w="6804" w:type="dxa"/>
+          </w:tcPr>
+          <w:p>
+            <w:pPr>
+              <w:rPr>
+                <w:noProof/>
+                <w:lang w:val="en-GB" w:eastAsia="de-DE"/>
+              </w:rPr>
+            </w:pPr>
+            <w:r>
+              <w:rPr>
+                <w:noProof/>
+                <w:lang w:val="en-GB" w:eastAsia="de-DE"/>
+              </w:rPr>
+              <w:t>A new player is created</w:t>
+            </w:r>
+            <w:r>
+              <w:rPr>
+                <w:noProof/>
+                <w:lang w:val="en-GB" w:eastAsia="de-DE"/>
+              </w:rPr>
+              <w:t xml:space="preserve"> </w:t>
+            </w:r>
+          </w:p>
+          <w:p>
+            <w:pPr>
+              <w:rPr>
+                <w:noProof/>
+                <w:lang w:val="en-GB" w:eastAsia="de-DE"/>
+              </w:rPr>
+            </w:pPr>
+          </w:p>
+        </w:tc>
+      </w:tr>
+      <w:tr>
+        <w:tc>
+          <w:tcPr>
+            <w:tcW w:w="2802" w:type="dxa"/>
+            <w:shd w:val="clear" w:color="auto" w:fill="A6A6A6" w:themeFill="background1" w:themeFillShade="A6"/>
+          </w:tcPr>
+          <w:p>
+            <w:pPr>
+              <w:rPr>
+                <w:noProof/>
+                <w:lang w:val="en-GB" w:eastAsia="de-DE"/>
+              </w:rPr>
+            </w:pPr>
+          </w:p>
+          <w:p>
+            <w:pPr>
+              <w:rPr>
+                <w:noProof/>
+                <w:lang w:val="en-GB" w:eastAsia="de-DE"/>
+              </w:rPr>
+            </w:pPr>
+            <w:r>
+              <w:rPr>
+                <w:noProof/>
+                <w:lang w:val="en-GB" w:eastAsia="de-DE"/>
+              </w:rPr>
+              <w:t>Exceptions (what can go wrong, how will the system respond?)</w:t>
+            </w:r>
+          </w:p>
+        </w:tc>
+        <w:tc>
+          <w:tcPr>
+            <w:tcW w:w="6804" w:type="dxa"/>
+          </w:tcPr>
+          <w:p>
+            <w:pPr>
+              <w:rPr>
+                <w:noProof/>
+                <w:lang w:val="en-GB" w:eastAsia="de-DE"/>
+              </w:rPr>
+            </w:pPr>
+            <w:r>
+              <w:rPr>
+                <w:noProof/>
+                <w:lang w:val="en-GB" w:eastAsia="de-DE"/>
+              </w:rPr>
+              <w:t>player</w:t>
+            </w:r>
+            <w:r>
+              <w:rPr>
+                <w:noProof/>
+                <w:lang w:val="en-GB" w:eastAsia="de-DE"/>
+              </w:rPr>
+              <w:t xml:space="preserve"> already exists </w:t>
+            </w:r>
+            <w:r>
+              <w:rPr>
+                <w:noProof/>
+                <w:lang w:val="en-GB" w:eastAsia="de-DE"/>
+              </w:rPr>
+              <w:sym w:font="Wingdings" w:char="F0E0"/>
+            </w:r>
+            <w:r>
+              <w:rPr>
+                <w:noProof/>
+                <w:lang w:val="en-GB" w:eastAsia="de-DE"/>
+              </w:rPr>
+              <w:t xml:space="preserve"> Output: </w:t>
+            </w:r>
+            <w:r>
+              <w:rPr>
+                <w:noProof/>
+                <w:lang w:val="en-GB" w:eastAsia="de-DE"/>
+              </w:rPr>
+              <w:t>player</w:t>
+            </w:r>
+            <w:r>
+              <w:rPr>
+                <w:noProof/>
+                <w:lang w:val="en-GB" w:eastAsia="de-DE"/>
+              </w:rPr>
+              <w:t xml:space="preserve"> already exists</w:t>
+            </w:r>
+          </w:p>
+          <w:p>
+            <w:pPr>
+              <w:rPr>
+                <w:noProof/>
+                <w:lang w:val="en-GB" w:eastAsia="de-DE"/>
+              </w:rPr>
+            </w:pPr>
+          </w:p>
+          <w:p>
+            <w:pPr>
+              <w:rPr>
+                <w:noProof/>
+                <w:lang w:val="en-GB" w:eastAsia="de-DE"/>
+              </w:rPr>
+            </w:pPr>
+          </w:p>
+          <w:p>
+            <w:pPr>
+              <w:rPr>
+                <w:noProof/>
+                <w:lang w:val="en-GB" w:eastAsia="de-DE"/>
+              </w:rPr>
+            </w:pPr>
+          </w:p>
+        </w:tc>
+      </w:tr>
+    </w:tbl>
+    <w:p>
+      <w:pPr>
+        <w:rPr>
+          <w:lang w:val="en-GB" w:eastAsia="de-DE"/>
+        </w:rPr>
+      </w:pPr>
+    </w:p>
+    <w:p>
+      <w:pPr>
+        <w:autoSpaceDE/>
+        <w:autoSpaceDN/>
+        <w:spacing w:after="200" w:line="276" w:lineRule="auto"/>
+        <w:rPr>
+          <w:lang w:val="en-GB" w:eastAsia="de-DE"/>
+        </w:rPr>
+      </w:pPr>
+      <w:r>
+        <w:rPr>
+          <w:lang w:val="en-GB" w:eastAsia="de-DE"/>
+        </w:rPr>
+        <w:br w:type="page"/>
+      </w:r>
+    </w:p>
+    <w:tbl>
+      <w:tblPr>
+        <w:tblStyle w:val="TableGrid"/>
+        <w:tblW w:w="0" w:type="auto"/>
+        <w:tblLook w:val="04A0" w:firstRow="1" w:lastRow="0" w:firstColumn="1" w:lastColumn="0" w:noHBand="0" w:noVBand="1"/>
+      </w:tblPr>
+      <w:tblGrid>
+        <w:gridCol w:w="2802"/>
+        <w:gridCol w:w="6804"/>
+      </w:tblGrid>
+      <w:tr>
+        <w:tc>
+          <w:tcPr>
+            <w:tcW w:w="2802" w:type="dxa"/>
+            <w:shd w:val="clear" w:color="auto" w:fill="A6A6A6" w:themeFill="background1" w:themeFillShade="A6"/>
+          </w:tcPr>
+          <w:p>
+            <w:pPr>
+              <w:rPr>
+                <w:noProof/>
+                <w:lang w:val="en-GB" w:eastAsia="de-DE"/>
+              </w:rPr>
+            </w:pPr>
+            <w:r>
+              <w:rPr>
+                <w:noProof/>
+                <w:lang w:val="en-GB" w:eastAsia="de-DE"/>
+              </w:rPr>
+              <w:lastRenderedPageBreak/>
+              <w:t>Use Case</w:t>
+            </w:r>
+            <w:r>
+              <w:rPr>
+                <w:noProof/>
+                <w:lang w:val="en-GB" w:eastAsia="de-DE"/>
+              </w:rPr>
+              <w:t xml:space="preserve"> #</w:t>
+            </w:r>
+            <w:r>
+              <w:rPr>
+                <w:noProof/>
+                <w:lang w:val="en-GB" w:eastAsia="de-DE"/>
+              </w:rPr>
+              <w:t>4</w:t>
+            </w:r>
+          </w:p>
+        </w:tc>
+        <w:tc>
+          <w:tcPr>
+            <w:tcW w:w="6804" w:type="dxa"/>
+          </w:tcPr>
+          <w:p>
+            <w:pPr>
+              <w:rPr>
+                <w:noProof/>
+                <w:lang w:val="en-GB" w:eastAsia="de-DE"/>
+              </w:rPr>
+            </w:pPr>
+            <w:r>
+              <w:rPr>
+                <w:noProof/>
+                <w:lang w:val="en-GB" w:eastAsia="de-DE"/>
+              </w:rPr>
+              <w:t xml:space="preserve">Manager: </w:t>
+            </w:r>
+            <w:r>
+              <w:rPr>
+                <w:noProof/>
+                <w:lang w:val="en-GB" w:eastAsia="de-DE"/>
+              </w:rPr>
+              <w:t>Delete a player</w:t>
+            </w:r>
+          </w:p>
+        </w:tc>
+      </w:tr>
+      <w:tr>
+        <w:tc>
+          <w:tcPr>
+            <w:tcW w:w="2802" w:type="dxa"/>
+            <w:shd w:val="clear" w:color="auto" w:fill="A6A6A6" w:themeFill="background1" w:themeFillShade="A6"/>
+          </w:tcPr>
+          <w:p>
+            <w:pPr>
+              <w:rPr>
+                <w:noProof/>
+                <w:lang w:val="en-GB" w:eastAsia="de-DE"/>
+              </w:rPr>
+            </w:pPr>
+            <w:r>
+              <w:rPr>
+                <w:noProof/>
+                <w:lang w:val="en-GB" w:eastAsia="de-DE"/>
+              </w:rPr>
+              <w:t>Pre-Condition</w:t>
+            </w:r>
+          </w:p>
+        </w:tc>
+        <w:tc>
+          <w:tcPr>
+            <w:tcW w:w="6804" w:type="dxa"/>
+          </w:tcPr>
+          <w:p>
+            <w:pPr>
+              <w:rPr>
+                <w:noProof/>
+                <w:lang w:val="en-GB" w:eastAsia="de-DE"/>
+              </w:rPr>
+            </w:pPr>
+            <w:r>
+              <w:rPr>
+                <w:noProof/>
+                <w:lang w:val="en-GB" w:eastAsia="de-DE"/>
+              </w:rPr>
+              <w:t>The Manager is logged in with the right credentials</w:t>
+            </w:r>
+            <w:r>
+              <w:rPr>
+                <w:noProof/>
+                <w:lang w:val="en-GB" w:eastAsia="de-DE"/>
+              </w:rPr>
+              <w:t xml:space="preserve"> </w:t>
+            </w:r>
+          </w:p>
+          <w:p>
+            <w:pPr>
+              <w:rPr>
+                <w:noProof/>
+                <w:lang w:val="en-GB" w:eastAsia="de-DE"/>
+              </w:rPr>
+            </w:pPr>
+            <w:r>
+              <w:rPr>
+                <w:noProof/>
+                <w:lang w:val="en-GB" w:eastAsia="de-DE"/>
+              </w:rPr>
+              <w:t>The player exists</w:t>
+            </w:r>
+            <w:r>
+              <w:rPr>
+                <w:noProof/>
+                <w:lang w:val="en-GB" w:eastAsia="de-DE"/>
+              </w:rPr>
+              <w:t xml:space="preserve"> </w:t>
+            </w:r>
+          </w:p>
+        </w:tc>
+      </w:tr>
+      <w:tr>
+        <w:tc>
+          <w:tcPr>
+            <w:tcW w:w="2802" w:type="dxa"/>
+            <w:shd w:val="clear" w:color="auto" w:fill="A6A6A6" w:themeFill="background1" w:themeFillShade="A6"/>
+          </w:tcPr>
+          <w:p>
+            <w:pPr>
+              <w:rPr>
+                <w:noProof/>
+                <w:lang w:val="en-GB" w:eastAsia="de-DE"/>
+              </w:rPr>
+            </w:pPr>
+            <w:r>
+              <w:rPr>
+                <w:noProof/>
+                <w:lang w:val="en-GB" w:eastAsia="de-DE"/>
+              </w:rPr>
+              <w:t>Description of Use Case in detail</w:t>
+            </w:r>
+            <w:r>
+              <w:rPr>
+                <w:noProof/>
+                <w:lang w:val="en-GB" w:eastAsia="de-DE"/>
+              </w:rPr>
+              <w:t xml:space="preserve"> (main scenario)</w:t>
+            </w:r>
+          </w:p>
+        </w:tc>
+        <w:tc>
+          <w:tcPr>
+            <w:tcW w:w="6804" w:type="dxa"/>
+          </w:tcPr>
+          <w:p>
+            <w:pPr>
+              <w:rPr>
+                <w:noProof/>
+                <w:lang w:val="en-GB" w:eastAsia="de-DE"/>
+              </w:rPr>
+            </w:pPr>
+            <w:r>
+              <w:rPr>
+                <w:noProof/>
+                <w:lang w:val="en-GB" w:eastAsia="de-DE"/>
+              </w:rPr>
+              <w:t>The Manager can delete</w:t>
+            </w:r>
+            <w:r>
+              <w:rPr>
+                <w:noProof/>
+                <w:lang w:val="en-GB" w:eastAsia="de-DE"/>
+              </w:rPr>
+              <w:t xml:space="preserve"> a player which exists</w:t>
+            </w:r>
+            <w:r>
+              <w:rPr>
+                <w:noProof/>
+                <w:lang w:val="en-GB" w:eastAsia="de-DE"/>
+              </w:rPr>
+              <w:t xml:space="preserve"> </w:t>
+            </w:r>
+          </w:p>
+        </w:tc>
+      </w:tr>
+      <w:tr>
+        <w:tc>
+          <w:tcPr>
+            <w:tcW w:w="2802" w:type="dxa"/>
+            <w:shd w:val="clear" w:color="auto" w:fill="A6A6A6" w:themeFill="background1" w:themeFillShade="A6"/>
+          </w:tcPr>
+          <w:p>
+            <w:pPr>
+              <w:rPr>
+                <w:noProof/>
+                <w:lang w:val="en-GB" w:eastAsia="de-DE"/>
+              </w:rPr>
+            </w:pPr>
+            <w:r>
+              <w:rPr>
+                <w:noProof/>
+                <w:lang w:val="en-GB" w:eastAsia="de-DE"/>
+              </w:rPr>
+              <w:t>Post-Condition</w:t>
+            </w:r>
+          </w:p>
+        </w:tc>
+        <w:tc>
+          <w:tcPr>
+            <w:tcW w:w="6804" w:type="dxa"/>
+          </w:tcPr>
+          <w:p>
+            <w:pPr>
+              <w:rPr>
+                <w:noProof/>
+                <w:lang w:val="en-GB" w:eastAsia="de-DE"/>
+              </w:rPr>
+            </w:pPr>
+            <w:r>
+              <w:rPr>
+                <w:noProof/>
+                <w:lang w:val="en-GB" w:eastAsia="de-DE"/>
+              </w:rPr>
+              <w:t>An existing player is deleted</w:t>
+            </w:r>
+          </w:p>
+          <w:p>
+            <w:pPr>
+              <w:rPr>
+                <w:noProof/>
+                <w:lang w:val="en-GB" w:eastAsia="de-DE"/>
+              </w:rPr>
+            </w:pPr>
+          </w:p>
+        </w:tc>
+      </w:tr>
+      <w:tr>
+        <w:tc>
+          <w:tcPr>
+            <w:tcW w:w="2802" w:type="dxa"/>
+            <w:shd w:val="clear" w:color="auto" w:fill="A6A6A6" w:themeFill="background1" w:themeFillShade="A6"/>
+          </w:tcPr>
+          <w:p>
+            <w:pPr>
+              <w:rPr>
+                <w:noProof/>
+                <w:lang w:val="en-GB" w:eastAsia="de-DE"/>
+              </w:rPr>
+            </w:pPr>
+          </w:p>
+          <w:p>
+            <w:pPr>
+              <w:rPr>
+                <w:noProof/>
+                <w:lang w:val="en-GB" w:eastAsia="de-DE"/>
+              </w:rPr>
+            </w:pPr>
+            <w:r>
+              <w:rPr>
+                <w:noProof/>
+                <w:lang w:val="en-GB" w:eastAsia="de-DE"/>
+              </w:rPr>
+              <w:t>Exceptions (what can go wrong, how will the system respond?)</w:t>
+            </w:r>
+          </w:p>
+        </w:tc>
+        <w:tc>
+          <w:tcPr>
+            <w:tcW w:w="6804" w:type="dxa"/>
+          </w:tcPr>
+          <w:p>
+            <w:pPr>
+              <w:rPr>
+                <w:noProof/>
+                <w:lang w:val="en-GB" w:eastAsia="de-DE"/>
+              </w:rPr>
+            </w:pPr>
+            <w:r>
+              <w:rPr>
+                <w:noProof/>
+                <w:lang w:val="en-GB" w:eastAsia="de-DE"/>
+              </w:rPr>
+              <w:t xml:space="preserve">player doesn’t exist </w:t>
+            </w:r>
+            <w:r>
+              <w:rPr>
+                <w:noProof/>
+                <w:lang w:val="en-GB" w:eastAsia="de-DE"/>
+              </w:rPr>
+              <w:sym w:font="Wingdings" w:char="F0E0"/>
+            </w:r>
+            <w:r>
+              <w:rPr>
+                <w:noProof/>
+                <w:lang w:val="en-GB" w:eastAsia="de-DE"/>
+              </w:rPr>
+              <w:t xml:space="preserve"> Output: player doesn’t exist</w:t>
+            </w:r>
+            <w:r>
+              <w:rPr>
+                <w:noProof/>
+                <w:lang w:val="en-GB" w:eastAsia="de-DE"/>
+              </w:rPr>
+              <w:t xml:space="preserve"> </w:t>
+            </w:r>
+          </w:p>
+          <w:p>
+            <w:pPr>
+              <w:rPr>
+                <w:noProof/>
+                <w:lang w:val="en-GB" w:eastAsia="de-DE"/>
+              </w:rPr>
+            </w:pPr>
+          </w:p>
+          <w:p>
+            <w:pPr>
+              <w:rPr>
+                <w:noProof/>
+                <w:lang w:val="en-GB" w:eastAsia="de-DE"/>
+              </w:rPr>
+            </w:pPr>
+          </w:p>
+          <w:p>
+            <w:pPr>
+              <w:rPr>
+                <w:noProof/>
+                <w:lang w:val="en-GB" w:eastAsia="de-DE"/>
+              </w:rPr>
+            </w:pPr>
+          </w:p>
+        </w:tc>
+      </w:tr>
+    </w:tbl>
+    <w:p>
+      <w:pPr>
+        <w:rPr>
+          <w:lang w:val="en-GB" w:eastAsia="de-DE"/>
+        </w:rPr>
+      </w:pPr>
+    </w:p>
+    <w:tbl>
+      <w:tblPr>
+        <w:tblStyle w:val="TableGrid"/>
+        <w:tblW w:w="0" w:type="auto"/>
+        <w:tblLook w:val="04A0" w:firstRow="1" w:lastRow="0" w:firstColumn="1" w:lastColumn="0" w:noHBand="0" w:noVBand="1"/>
+      </w:tblPr>
+      <w:tblGrid>
+        <w:gridCol w:w="2802"/>
+        <w:gridCol w:w="6804"/>
+      </w:tblGrid>
+      <w:tr>
+        <w:tc>
+          <w:tcPr>
+            <w:tcW w:w="2802" w:type="dxa"/>
+            <w:shd w:val="clear" w:color="auto" w:fill="A6A6A6" w:themeFill="background1" w:themeFillShade="A6"/>
+          </w:tcPr>
+          <w:p>
+            <w:pPr>
+              <w:rPr>
+                <w:noProof/>
+                <w:lang w:val="en-GB" w:eastAsia="de-DE"/>
+              </w:rPr>
+            </w:pPr>
+            <w:r>
+              <w:rPr>
+                <w:noProof/>
+                <w:lang w:val="en-GB" w:eastAsia="de-DE"/>
+              </w:rPr>
+              <w:t>Use Case</w:t>
+            </w:r>
+            <w:r>
+              <w:rPr>
+                <w:noProof/>
+                <w:lang w:val="en-GB" w:eastAsia="de-DE"/>
+              </w:rPr>
+              <w:t xml:space="preserve"> #</w:t>
+            </w:r>
+            <w:r>
+              <w:rPr>
+                <w:noProof/>
+                <w:lang w:val="en-GB" w:eastAsia="de-DE"/>
+              </w:rPr>
+              <w:t>5</w:t>
+            </w:r>
+          </w:p>
+        </w:tc>
+        <w:tc>
+          <w:tcPr>
+            <w:tcW w:w="6804" w:type="dxa"/>
+          </w:tcPr>
+          <w:p>
+            <w:pPr>
+              <w:rPr>
+                <w:noProof/>
+                <w:lang w:val="en-GB" w:eastAsia="de-DE"/>
+              </w:rPr>
+            </w:pPr>
+            <w:r>
+              <w:rPr>
+                <w:noProof/>
+                <w:lang w:val="en-GB" w:eastAsia="de-DE"/>
+              </w:rPr>
+              <w:t xml:space="preserve">Manager: </w:t>
+            </w:r>
+            <w:r>
+              <w:rPr>
+                <w:noProof/>
+                <w:lang w:val="en-GB" w:eastAsia="de-DE"/>
+              </w:rPr>
+              <w:t>Accept new player from user</w:t>
+            </w:r>
+          </w:p>
+        </w:tc>
+      </w:tr>
+      <w:tr>
+        <w:tc>
+          <w:tcPr>
+            <w:tcW w:w="2802" w:type="dxa"/>
+            <w:shd w:val="clear" w:color="auto" w:fill="A6A6A6" w:themeFill="background1" w:themeFillShade="A6"/>
+          </w:tcPr>
+          <w:p>
+            <w:pPr>
+              <w:rPr>
+                <w:noProof/>
+                <w:lang w:val="en-GB" w:eastAsia="de-DE"/>
+              </w:rPr>
+            </w:pPr>
+            <w:r>
+              <w:rPr>
+                <w:noProof/>
+                <w:lang w:val="en-GB" w:eastAsia="de-DE"/>
+              </w:rPr>
+              <w:t>Pre-Condition</w:t>
+            </w:r>
+          </w:p>
+        </w:tc>
+        <w:tc>
+          <w:tcPr>
+            <w:tcW w:w="6804" w:type="dxa"/>
+          </w:tcPr>
+          <w:p>
+            <w:pPr>
+              <w:rPr>
+                <w:noProof/>
+                <w:lang w:val="en-GB" w:eastAsia="de-DE"/>
+              </w:rPr>
+            </w:pPr>
+            <w:r>
+              <w:rPr>
+                <w:noProof/>
+                <w:lang w:val="en-GB" w:eastAsia="de-DE"/>
+              </w:rPr>
+              <w:t>The User created a request for a new player</w:t>
+            </w:r>
+            <w:r>
+              <w:rPr>
+                <w:noProof/>
+                <w:lang w:val="en-GB" w:eastAsia="de-DE"/>
+              </w:rPr>
+              <w:t xml:space="preserve"> </w:t>
+            </w:r>
+          </w:p>
+          <w:p>
+            <w:pPr>
+              <w:rPr>
+                <w:noProof/>
+                <w:lang w:val="en-GB" w:eastAsia="de-DE"/>
+              </w:rPr>
+            </w:pPr>
+            <w:r>
+              <w:rPr>
+                <w:noProof/>
+                <w:lang w:val="en-GB" w:eastAsia="de-DE"/>
+              </w:rPr>
+              <w:t>The Manager is logged in with the right credentials</w:t>
+            </w:r>
+            <w:r>
+              <w:rPr>
+                <w:noProof/>
+                <w:lang w:val="en-GB" w:eastAsia="de-DE"/>
+              </w:rPr>
+              <w:t xml:space="preserve"> </w:t>
+            </w:r>
+          </w:p>
+        </w:tc>
+      </w:tr>
+      <w:tr>
+        <w:tc>
+          <w:tcPr>
+            <w:tcW w:w="2802" w:type="dxa"/>
+            <w:shd w:val="clear" w:color="auto" w:fill="A6A6A6" w:themeFill="background1" w:themeFillShade="A6"/>
+          </w:tcPr>
+          <w:p>
+            <w:pPr>
+              <w:rPr>
+                <w:noProof/>
+                <w:lang w:val="en-GB" w:eastAsia="de-DE"/>
+              </w:rPr>
+            </w:pPr>
+            <w:r>
+              <w:rPr>
+                <w:noProof/>
+                <w:lang w:val="en-GB" w:eastAsia="de-DE"/>
+              </w:rPr>
+              <w:t>Description of Use Case in detail</w:t>
+            </w:r>
+            <w:r>
+              <w:rPr>
+                <w:noProof/>
+                <w:lang w:val="en-GB" w:eastAsia="de-DE"/>
+              </w:rPr>
+              <w:t xml:space="preserve"> (main scenario)</w:t>
+            </w:r>
+          </w:p>
+        </w:tc>
+        <w:tc>
+          <w:tcPr>
+            <w:tcW w:w="6804" w:type="dxa"/>
+          </w:tcPr>
+          <w:p>
+            <w:pPr>
+              <w:rPr>
+                <w:noProof/>
+                <w:lang w:val="en-GB" w:eastAsia="de-DE"/>
+              </w:rPr>
+            </w:pPr>
+            <w:r>
+              <w:rPr>
+                <w:noProof/>
+                <w:lang w:val="en-GB" w:eastAsia="de-DE"/>
+              </w:rPr>
+              <w:t xml:space="preserve">The Manager </w:t>
+            </w:r>
+            <w:r>
+              <w:rPr>
+                <w:noProof/>
+                <w:lang w:val="en-GB" w:eastAsia="de-DE"/>
+              </w:rPr>
+              <w:t>can accept a request from a User, who would like to create a new player</w:t>
+            </w:r>
+            <w:r>
+              <w:rPr>
+                <w:noProof/>
+                <w:lang w:val="en-GB" w:eastAsia="de-DE"/>
+              </w:rPr>
+              <w:t xml:space="preserve"> </w:t>
+            </w:r>
+          </w:p>
+        </w:tc>
+      </w:tr>
+      <w:tr>
+        <w:tc>
+          <w:tcPr>
+            <w:tcW w:w="2802" w:type="dxa"/>
+            <w:shd w:val="clear" w:color="auto" w:fill="A6A6A6" w:themeFill="background1" w:themeFillShade="A6"/>
+          </w:tcPr>
+          <w:p>
+            <w:pPr>
+              <w:rPr>
+                <w:noProof/>
+                <w:lang w:val="en-GB" w:eastAsia="de-DE"/>
+              </w:rPr>
+            </w:pPr>
+            <w:r>
+              <w:rPr>
+                <w:noProof/>
+                <w:lang w:val="en-GB" w:eastAsia="de-DE"/>
+              </w:rPr>
+              <w:t>Post-Condition</w:t>
+            </w:r>
+          </w:p>
+        </w:tc>
+        <w:tc>
+          <w:tcPr>
+            <w:tcW w:w="6804" w:type="dxa"/>
+          </w:tcPr>
+          <w:p>
+            <w:pPr>
+              <w:rPr>
+                <w:noProof/>
+                <w:lang w:val="en-GB" w:eastAsia="de-DE"/>
+              </w:rPr>
+            </w:pPr>
+            <w:r>
+              <w:rPr>
+                <w:noProof/>
+                <w:lang w:val="en-GB" w:eastAsia="de-DE"/>
+              </w:rPr>
+              <w:t>The request can be accepted or declined</w:t>
+            </w:r>
+          </w:p>
+          <w:p>
+            <w:pPr>
+              <w:rPr>
+                <w:noProof/>
+                <w:lang w:val="en-GB" w:eastAsia="de-DE"/>
+              </w:rPr>
+            </w:pPr>
+          </w:p>
+        </w:tc>
+      </w:tr>
+      <w:tr>
+        <w:tc>
+          <w:tcPr>
+            <w:tcW w:w="2802" w:type="dxa"/>
+            <w:shd w:val="clear" w:color="auto" w:fill="A6A6A6" w:themeFill="background1" w:themeFillShade="A6"/>
+          </w:tcPr>
+          <w:p>
+            <w:pPr>
+              <w:rPr>
+                <w:noProof/>
+                <w:lang w:val="en-GB" w:eastAsia="de-DE"/>
+              </w:rPr>
+            </w:pPr>
+          </w:p>
+          <w:p>
+            <w:pPr>
+              <w:rPr>
+                <w:noProof/>
+                <w:lang w:val="en-GB" w:eastAsia="de-DE"/>
+              </w:rPr>
+            </w:pPr>
+            <w:r>
+              <w:rPr>
+                <w:noProof/>
+                <w:lang w:val="en-GB" w:eastAsia="de-DE"/>
+              </w:rPr>
+              <w:t>Exceptions (what can go wrong, how will the system respond?)</w:t>
+            </w:r>
+          </w:p>
+        </w:tc>
+        <w:tc>
+          <w:tcPr>
+            <w:tcW w:w="6804" w:type="dxa"/>
+          </w:tcPr>
+          <w:p>
+            <w:pPr>
+              <w:rPr>
+                <w:noProof/>
+                <w:lang w:val="en-GB" w:eastAsia="de-DE"/>
+              </w:rPr>
+            </w:pPr>
+            <w:r>
+              <w:rPr>
+                <w:noProof/>
+                <w:lang w:val="en-GB" w:eastAsia="de-DE"/>
+              </w:rPr>
+              <w:t xml:space="preserve">Player was already created </w:t>
+            </w:r>
+            <w:r>
+              <w:rPr>
+                <w:noProof/>
+                <w:lang w:val="en-GB" w:eastAsia="de-DE"/>
+              </w:rPr>
+              <w:sym w:font="Wingdings" w:char="F0E0"/>
+            </w:r>
+            <w:r>
+              <w:rPr>
+                <w:noProof/>
+                <w:lang w:val="en-GB" w:eastAsia="de-DE"/>
+              </w:rPr>
+              <w:t xml:space="preserve"> Output: Player already exists</w:t>
+            </w:r>
+          </w:p>
+          <w:p>
+            <w:pPr>
+              <w:rPr>
+                <w:noProof/>
+                <w:lang w:val="en-GB" w:eastAsia="de-DE"/>
+              </w:rPr>
+            </w:pPr>
+          </w:p>
+          <w:p>
+            <w:pPr>
+              <w:rPr>
+                <w:noProof/>
+                <w:lang w:val="en-GB" w:eastAsia="de-DE"/>
+              </w:rPr>
+            </w:pPr>
+          </w:p>
+        </w:tc>
+      </w:tr>
+    </w:tbl>
+    <w:p>
+      <w:pPr>
+        <w:rPr>
+          <w:lang w:val="en-GB" w:eastAsia="de-DE"/>
+        </w:rPr>
+      </w:pPr>
+    </w:p>
+    <w:tbl>
+      <w:tblPr>
+        <w:tblStyle w:val="TableGrid"/>
+        <w:tblW w:w="0" w:type="auto"/>
+        <w:tblLook w:val="04A0" w:firstRow="1" w:lastRow="0" w:firstColumn="1" w:lastColumn="0" w:noHBand="0" w:noVBand="1"/>
+      </w:tblPr>
+      <w:tblGrid>
+        <w:gridCol w:w="2802"/>
+        <w:gridCol w:w="6804"/>
+      </w:tblGrid>
+      <w:tr>
+        <w:tc>
+          <w:tcPr>
+            <w:tcW w:w="2802" w:type="dxa"/>
+            <w:shd w:val="clear" w:color="auto" w:fill="A6A6A6" w:themeFill="background1" w:themeFillShade="A6"/>
+          </w:tcPr>
+          <w:p>
+            <w:pPr>
+              <w:rPr>
+                <w:noProof/>
+                <w:lang w:val="en-GB" w:eastAsia="de-DE"/>
+              </w:rPr>
+            </w:pPr>
+            <w:r>
+              <w:rPr>
+                <w:noProof/>
+                <w:lang w:val="en-GB" w:eastAsia="de-DE"/>
+              </w:rPr>
+              <w:t>Use Case</w:t>
+            </w:r>
+            <w:r>
+              <w:rPr>
+                <w:noProof/>
+                <w:lang w:val="en-GB" w:eastAsia="de-DE"/>
+              </w:rPr>
+              <w:t xml:space="preserve"> #</w:t>
+            </w:r>
+            <w:r>
+              <w:rPr>
+                <w:noProof/>
+                <w:lang w:val="en-GB" w:eastAsia="de-DE"/>
+              </w:rPr>
+              <w:t>6</w:t>
+            </w:r>
+          </w:p>
+        </w:tc>
+        <w:tc>
+          <w:tcPr>
+            <w:tcW w:w="6804" w:type="dxa"/>
+          </w:tcPr>
+          <w:p>
+            <w:pPr>
+              <w:rPr>
+                <w:noProof/>
+                <w:lang w:val="en-GB" w:eastAsia="de-DE"/>
+              </w:rPr>
+            </w:pPr>
+            <w:r>
+              <w:rPr>
+                <w:noProof/>
+                <w:lang w:val="en-GB" w:eastAsia="de-DE"/>
+              </w:rPr>
+              <w:t>Manager: Change value of a player</w:t>
+            </w:r>
+          </w:p>
+        </w:tc>
+      </w:tr>
+      <w:tr>
+        <w:tc>
+          <w:tcPr>
+            <w:tcW w:w="2802" w:type="dxa"/>
+            <w:shd w:val="clear" w:color="auto" w:fill="A6A6A6" w:themeFill="background1" w:themeFillShade="A6"/>
+          </w:tcPr>
+          <w:p>
+            <w:pPr>
+              <w:rPr>
+                <w:noProof/>
+                <w:lang w:val="en-GB" w:eastAsia="de-DE"/>
+              </w:rPr>
+            </w:pPr>
+            <w:r>
+              <w:rPr>
+                <w:noProof/>
+                <w:lang w:val="en-GB" w:eastAsia="de-DE"/>
+              </w:rPr>
+              <w:t>Pre-Condition</w:t>
+            </w:r>
+          </w:p>
+        </w:tc>
+        <w:tc>
+          <w:tcPr>
+            <w:tcW w:w="6804" w:type="dxa"/>
+          </w:tcPr>
+          <w:p>
+            <w:pPr>
+              <w:rPr>
+                <w:noProof/>
+                <w:lang w:val="en-GB" w:eastAsia="de-DE"/>
+              </w:rPr>
+            </w:pPr>
+            <w:r>
+              <w:rPr>
+                <w:noProof/>
+                <w:lang w:val="en-GB" w:eastAsia="de-DE"/>
+              </w:rPr>
+              <w:t>The player exists</w:t>
+            </w:r>
+            <w:r>
+              <w:rPr>
+                <w:noProof/>
+                <w:lang w:val="en-GB" w:eastAsia="de-DE"/>
+              </w:rPr>
+              <w:t xml:space="preserve"> </w:t>
+            </w:r>
+          </w:p>
+          <w:p>
+            <w:pPr>
+              <w:rPr>
+                <w:noProof/>
+                <w:lang w:val="en-GB" w:eastAsia="de-DE"/>
+              </w:rPr>
+            </w:pPr>
+            <w:r>
+              <w:rPr>
+                <w:noProof/>
+                <w:lang w:val="en-GB" w:eastAsia="de-DE"/>
+              </w:rPr>
+              <w:t>The Manager is logged in with the right credentials</w:t>
+            </w:r>
+            <w:r>
+              <w:rPr>
+                <w:noProof/>
+                <w:lang w:val="en-GB" w:eastAsia="de-DE"/>
+              </w:rPr>
+              <w:t xml:space="preserve"> </w:t>
+            </w:r>
+          </w:p>
+        </w:tc>
+      </w:tr>
+      <w:tr>
+        <w:tc>
+          <w:tcPr>
+            <w:tcW w:w="2802" w:type="dxa"/>
+            <w:shd w:val="clear" w:color="auto" w:fill="A6A6A6" w:themeFill="background1" w:themeFillShade="A6"/>
+          </w:tcPr>
+          <w:p>
+            <w:pPr>
+              <w:rPr>
+                <w:noProof/>
+                <w:lang w:val="en-GB" w:eastAsia="de-DE"/>
+              </w:rPr>
+            </w:pPr>
+            <w:r>
+              <w:rPr>
+                <w:noProof/>
+                <w:lang w:val="en-GB" w:eastAsia="de-DE"/>
+              </w:rPr>
+              <w:t>Description of Use Case in detail</w:t>
+            </w:r>
+            <w:r>
+              <w:rPr>
+                <w:noProof/>
+                <w:lang w:val="en-GB" w:eastAsia="de-DE"/>
+              </w:rPr>
+              <w:t xml:space="preserve"> (main scenario)</w:t>
+            </w:r>
+          </w:p>
+        </w:tc>
+        <w:tc>
+          <w:tcPr>
+            <w:tcW w:w="6804" w:type="dxa"/>
+          </w:tcPr>
+          <w:p>
+            <w:pPr>
+              <w:rPr>
+                <w:noProof/>
+                <w:lang w:val="en-GB" w:eastAsia="de-DE"/>
+              </w:rPr>
+            </w:pPr>
+            <w:r>
+              <w:rPr>
+                <w:noProof/>
+                <w:lang w:val="en-GB" w:eastAsia="de-DE"/>
+              </w:rPr>
+              <w:t>The Manager can change the marketvalue from a player</w:t>
+            </w:r>
+            <w:r>
+              <w:rPr>
+                <w:noProof/>
+                <w:lang w:val="en-GB" w:eastAsia="de-DE"/>
+              </w:rPr>
+              <w:t xml:space="preserve"> </w:t>
+            </w:r>
+          </w:p>
+        </w:tc>
+      </w:tr>
+      <w:tr>
+        <w:tc>
+          <w:tcPr>
+            <w:tcW w:w="2802" w:type="dxa"/>
+            <w:shd w:val="clear" w:color="auto" w:fill="A6A6A6" w:themeFill="background1" w:themeFillShade="A6"/>
+          </w:tcPr>
+          <w:p>
+            <w:pPr>
+              <w:rPr>
+                <w:noProof/>
+                <w:lang w:val="en-GB" w:eastAsia="de-DE"/>
+              </w:rPr>
+            </w:pPr>
+            <w:r>
+              <w:rPr>
+                <w:noProof/>
+                <w:lang w:val="en-GB" w:eastAsia="de-DE"/>
+              </w:rPr>
+              <w:t>Post-Condition</w:t>
+            </w:r>
+          </w:p>
+        </w:tc>
+        <w:tc>
+          <w:tcPr>
+            <w:tcW w:w="6804" w:type="dxa"/>
+          </w:tcPr>
+          <w:p>
+            <w:pPr>
+              <w:rPr>
+                <w:noProof/>
+                <w:lang w:val="en-GB" w:eastAsia="de-DE"/>
+              </w:rPr>
+            </w:pPr>
+            <w:r>
+              <w:rPr>
+                <w:noProof/>
+                <w:lang w:val="en-GB" w:eastAsia="de-DE"/>
+              </w:rPr>
+              <w:t>The player’s value will be changed</w:t>
+            </w:r>
+            <w:r>
+              <w:rPr>
+                <w:noProof/>
+                <w:lang w:val="en-GB" w:eastAsia="de-DE"/>
+              </w:rPr>
+              <w:t xml:space="preserve"> </w:t>
+            </w:r>
+          </w:p>
+          <w:p>
+            <w:pPr>
+              <w:rPr>
+                <w:noProof/>
+                <w:lang w:val="en-GB" w:eastAsia="de-DE"/>
+              </w:rPr>
+            </w:pPr>
+          </w:p>
+        </w:tc>
+      </w:tr>
+      <w:tr>
+        <w:tc>
+          <w:tcPr>
+            <w:tcW w:w="2802" w:type="dxa"/>
+            <w:shd w:val="clear" w:color="auto" w:fill="A6A6A6" w:themeFill="background1" w:themeFillShade="A6"/>
+          </w:tcPr>
+          <w:p>
+            <w:pPr>
+              <w:rPr>
+                <w:noProof/>
+                <w:lang w:val="en-GB" w:eastAsia="de-DE"/>
+              </w:rPr>
+            </w:pPr>
+          </w:p>
+          <w:p>
+            <w:pPr>
+              <w:rPr>
+                <w:noProof/>
+                <w:lang w:val="en-GB" w:eastAsia="de-DE"/>
+              </w:rPr>
+            </w:pPr>
+            <w:r>
+              <w:rPr>
+                <w:noProof/>
+                <w:lang w:val="en-GB" w:eastAsia="de-DE"/>
+              </w:rPr>
+              <w:t>Exceptions (what can go wrong, how will the system respond?)</w:t>
+            </w:r>
+          </w:p>
+        </w:tc>
+        <w:tc>
+          <w:tcPr>
+            <w:tcW w:w="6804" w:type="dxa"/>
+          </w:tcPr>
+          <w:p>
+            <w:pPr>
+              <w:rPr>
+                <w:noProof/>
+                <w:lang w:val="en-GB" w:eastAsia="de-DE"/>
+              </w:rPr>
+            </w:pPr>
+            <w:r>
+              <w:rPr>
+                <w:noProof/>
+                <w:lang w:val="en-GB" w:eastAsia="de-DE"/>
+              </w:rPr>
+              <w:t xml:space="preserve">Player doesn’t exist </w:t>
+            </w:r>
+            <w:r>
+              <w:rPr>
+                <w:noProof/>
+                <w:lang w:val="en-GB" w:eastAsia="de-DE"/>
+              </w:rPr>
+              <w:sym w:font="Wingdings" w:char="F0E0"/>
+            </w:r>
+            <w:r>
+              <w:rPr>
+                <w:noProof/>
+                <w:lang w:val="en-GB" w:eastAsia="de-DE"/>
+              </w:rPr>
+              <w:t xml:space="preserve"> Output: The player doesn’t exist</w:t>
+            </w:r>
+            <w:r>
+              <w:rPr>
+                <w:noProof/>
+                <w:lang w:val="en-GB" w:eastAsia="de-DE"/>
+              </w:rPr>
+              <w:t xml:space="preserve"> </w:t>
+            </w:r>
+          </w:p>
+          <w:p>
+            <w:pPr>
+              <w:rPr>
+                <w:noProof/>
+                <w:lang w:val="en-GB" w:eastAsia="de-DE"/>
+              </w:rPr>
+            </w:pPr>
+          </w:p>
+          <w:p>
+            <w:pPr>
+              <w:rPr>
+                <w:noProof/>
+                <w:lang w:val="en-GB" w:eastAsia="de-DE"/>
+              </w:rPr>
+            </w:pPr>
+          </w:p>
+        </w:tc>
+      </w:tr>
+    </w:tbl>
+    <w:p>
+      <w:pPr>
+        <w:rPr>
+          <w:lang w:val="en-GB" w:eastAsia="de-DE"/>
+        </w:rPr>
+      </w:pPr>
+    </w:p>
+    <w:tbl>
+      <w:tblPr>
+        <w:tblStyle w:val="TableGrid"/>
+        <w:tblW w:w="0" w:type="auto"/>
+        <w:tblLook w:val="04A0" w:firstRow="1" w:lastRow="0" w:firstColumn="1" w:lastColumn="0" w:noHBand="0" w:noVBand="1"/>
+      </w:tblPr>
+      <w:tblGrid>
+        <w:gridCol w:w="2802"/>
+        <w:gridCol w:w="6804"/>
+      </w:tblGrid>
+      <w:tr>
+        <w:tc>
+          <w:tcPr>
+            <w:tcW w:w="2802" w:type="dxa"/>
+            <w:shd w:val="clear" w:color="auto" w:fill="A6A6A6" w:themeFill="background1" w:themeFillShade="A6"/>
+          </w:tcPr>
+          <w:p>
+            <w:pPr>
+              <w:rPr>
+                <w:noProof/>
+                <w:lang w:val="en-GB" w:eastAsia="de-DE"/>
+              </w:rPr>
+            </w:pPr>
+            <w:r>
+              <w:rPr>
+                <w:noProof/>
+                <w:lang w:val="en-GB" w:eastAsia="de-DE"/>
+              </w:rPr>
+              <w:t>Use Case</w:t>
+            </w:r>
+            <w:r>
+              <w:rPr>
+                <w:noProof/>
+                <w:lang w:val="en-GB" w:eastAsia="de-DE"/>
+              </w:rPr>
+              <w:t xml:space="preserve"> #</w:t>
+            </w:r>
+            <w:r>
+              <w:rPr>
+                <w:noProof/>
+                <w:lang w:val="en-GB" w:eastAsia="de-DE"/>
+              </w:rPr>
+              <w:t>7</w:t>
+            </w:r>
+          </w:p>
+        </w:tc>
+        <w:tc>
+          <w:tcPr>
+            <w:tcW w:w="6804" w:type="dxa"/>
+          </w:tcPr>
+          <w:p>
+            <w:pPr>
+              <w:rPr>
+                <w:noProof/>
+                <w:lang w:val="en-GB" w:eastAsia="de-DE"/>
+              </w:rPr>
+            </w:pPr>
+            <w:r>
+              <w:rPr>
+                <w:noProof/>
+                <w:lang w:val="en-GB" w:eastAsia="de-DE"/>
+              </w:rPr>
+              <w:t xml:space="preserve">Manager: </w:t>
+            </w:r>
+            <w:r>
+              <w:rPr>
+                <w:noProof/>
+                <w:lang w:val="en-GB" w:eastAsia="de-DE"/>
+              </w:rPr>
+              <w:t>Create a new Manager</w:t>
+            </w:r>
+          </w:p>
+        </w:tc>
+      </w:tr>
+      <w:tr>
+        <w:tc>
+          <w:tcPr>
+            <w:tcW w:w="2802" w:type="dxa"/>
+            <w:shd w:val="clear" w:color="auto" w:fill="A6A6A6" w:themeFill="background1" w:themeFillShade="A6"/>
+          </w:tcPr>
+          <w:p>
+            <w:pPr>
+              <w:rPr>
+                <w:noProof/>
+                <w:lang w:val="en-GB" w:eastAsia="de-DE"/>
+              </w:rPr>
+            </w:pPr>
+            <w:r>
+              <w:rPr>
+                <w:noProof/>
+                <w:lang w:val="en-GB" w:eastAsia="de-DE"/>
+              </w:rPr>
+              <w:t>Pre-Condition</w:t>
+            </w:r>
+          </w:p>
+        </w:tc>
+        <w:tc>
+          <w:tcPr>
+            <w:tcW w:w="6804" w:type="dxa"/>
+          </w:tcPr>
+          <w:p>
+            <w:pPr>
+              <w:rPr>
+                <w:noProof/>
+                <w:lang w:val="en-GB" w:eastAsia="de-DE"/>
+              </w:rPr>
+            </w:pPr>
+            <w:r>
+              <w:rPr>
+                <w:noProof/>
+                <w:lang w:val="en-GB" w:eastAsia="de-DE"/>
+              </w:rPr>
+              <w:t>The Manager is logged in with the right credentials</w:t>
+            </w:r>
+            <w:r>
+              <w:rPr>
+                <w:noProof/>
+                <w:lang w:val="en-GB" w:eastAsia="de-DE"/>
+              </w:rPr>
+              <w:t xml:space="preserve"> </w:t>
+            </w:r>
+          </w:p>
+        </w:tc>
+      </w:tr>
+      <w:tr>
+        <w:tc>
+          <w:tcPr>
+            <w:tcW w:w="2802" w:type="dxa"/>
+            <w:shd w:val="clear" w:color="auto" w:fill="A6A6A6" w:themeFill="background1" w:themeFillShade="A6"/>
+          </w:tcPr>
+          <w:p>
+            <w:pPr>
+              <w:rPr>
+                <w:noProof/>
+                <w:lang w:val="en-GB" w:eastAsia="de-DE"/>
+              </w:rPr>
+            </w:pPr>
+            <w:r>
+              <w:rPr>
+                <w:noProof/>
+                <w:lang w:val="en-GB" w:eastAsia="de-DE"/>
+              </w:rPr>
+              <w:t>Description of Use Case in detail</w:t>
+            </w:r>
+            <w:r>
+              <w:rPr>
+                <w:noProof/>
+                <w:lang w:val="en-GB" w:eastAsia="de-DE"/>
+              </w:rPr>
+              <w:t xml:space="preserve"> (main scenario)</w:t>
+            </w:r>
+          </w:p>
+        </w:tc>
+        <w:tc>
+          <w:tcPr>
+            <w:tcW w:w="6804" w:type="dxa"/>
+          </w:tcPr>
+          <w:p>
+            <w:pPr>
+              <w:rPr>
+                <w:noProof/>
+                <w:lang w:val="en-GB" w:eastAsia="de-DE"/>
+              </w:rPr>
+            </w:pPr>
+            <w:r>
+              <w:rPr>
+                <w:noProof/>
+                <w:lang w:val="en-GB" w:eastAsia="de-DE"/>
+              </w:rPr>
+              <w:t xml:space="preserve">The Manager can create a new Manager, which has all </w:t>
+            </w:r>
+            <w:r>
+              <w:rPr>
+                <w:noProof/>
+                <w:lang w:val="en-GB" w:eastAsia="de-DE"/>
+              </w:rPr>
+              <w:t>rights</w:t>
+            </w:r>
+            <w:r>
+              <w:rPr>
+                <w:noProof/>
+                <w:lang w:val="en-GB" w:eastAsia="de-DE"/>
+              </w:rPr>
+              <w:t xml:space="preserve"> </w:t>
+            </w:r>
+          </w:p>
+        </w:tc>
+      </w:tr>
+      <w:tr>
+        <w:tc>
+          <w:tcPr>
+            <w:tcW w:w="2802" w:type="dxa"/>
+            <w:shd w:val="clear" w:color="auto" w:fill="A6A6A6" w:themeFill="background1" w:themeFillShade="A6"/>
+          </w:tcPr>
+          <w:p>
+            <w:pPr>
+              <w:rPr>
+                <w:noProof/>
+                <w:lang w:val="en-GB" w:eastAsia="de-DE"/>
+              </w:rPr>
+            </w:pPr>
+            <w:r>
+              <w:rPr>
+                <w:noProof/>
+                <w:lang w:val="en-GB" w:eastAsia="de-DE"/>
+              </w:rPr>
+              <w:t>Post-Condition</w:t>
+            </w:r>
+          </w:p>
+        </w:tc>
+        <w:tc>
+          <w:tcPr>
+            <w:tcW w:w="6804" w:type="dxa"/>
+          </w:tcPr>
+          <w:p>
+            <w:pPr>
+              <w:rPr>
+                <w:noProof/>
+                <w:lang w:val="en-GB" w:eastAsia="de-DE"/>
+              </w:rPr>
+            </w:pPr>
+            <w:r>
+              <w:rPr>
+                <w:noProof/>
+                <w:lang w:val="en-GB" w:eastAsia="de-DE"/>
+              </w:rPr>
+              <w:t>A new Manager is be created</w:t>
+            </w:r>
+            <w:r>
+              <w:rPr>
+                <w:noProof/>
+                <w:lang w:val="en-GB" w:eastAsia="de-DE"/>
+              </w:rPr>
+              <w:t xml:space="preserve"> </w:t>
+            </w:r>
+          </w:p>
+          <w:p>
+            <w:pPr>
+              <w:rPr>
+                <w:noProof/>
+                <w:lang w:val="en-GB" w:eastAsia="de-DE"/>
+              </w:rPr>
+            </w:pPr>
+          </w:p>
+        </w:tc>
+      </w:tr>
+      <w:tr>
+        <w:tc>
+          <w:tcPr>
+            <w:tcW w:w="2802" w:type="dxa"/>
+            <w:shd w:val="clear" w:color="auto" w:fill="A6A6A6" w:themeFill="background1" w:themeFillShade="A6"/>
+          </w:tcPr>
+          <w:p>
+            <w:pPr>
+              <w:rPr>
+                <w:noProof/>
+                <w:lang w:val="en-GB" w:eastAsia="de-DE"/>
+              </w:rPr>
+            </w:pPr>
+          </w:p>
+          <w:p>
+            <w:pPr>
+              <w:rPr>
+                <w:noProof/>
+                <w:lang w:val="en-GB" w:eastAsia="de-DE"/>
+              </w:rPr>
+            </w:pPr>
+            <w:r>
+              <w:rPr>
+                <w:noProof/>
+                <w:lang w:val="en-GB" w:eastAsia="de-DE"/>
+              </w:rPr>
+              <w:t>Exceptions (what can go wrong, how will the system respond?)</w:t>
+            </w:r>
+          </w:p>
+        </w:tc>
+        <w:tc>
+          <w:tcPr>
+            <w:tcW w:w="6804" w:type="dxa"/>
+          </w:tcPr>
+          <w:p>
+            <w:pPr>
+              <w:rPr>
+                <w:noProof/>
+                <w:lang w:val="en-GB" w:eastAsia="de-DE"/>
+              </w:rPr>
+            </w:pPr>
+            <w:r>
+              <w:rPr>
+                <w:noProof/>
+                <w:lang w:val="en-GB" w:eastAsia="de-DE"/>
+              </w:rPr>
+              <w:t xml:space="preserve">Manager already exists </w:t>
+            </w:r>
+            <w:r>
+              <w:rPr>
+                <w:noProof/>
+                <w:lang w:val="en-GB" w:eastAsia="de-DE"/>
+              </w:rPr>
+              <w:sym w:font="Wingdings" w:char="F0E0"/>
+            </w:r>
+            <w:r>
+              <w:rPr>
+                <w:noProof/>
+                <w:lang w:val="en-GB" w:eastAsia="de-DE"/>
+              </w:rPr>
+              <w:t xml:space="preserve"> Output: Manager already exists</w:t>
+            </w:r>
+          </w:p>
+          <w:p>
+            <w:pPr>
+              <w:rPr>
+                <w:noProof/>
+                <w:lang w:val="en-GB" w:eastAsia="de-DE"/>
+              </w:rPr>
+            </w:pPr>
+          </w:p>
+          <w:p>
+            <w:pPr>
+              <w:rPr>
+                <w:noProof/>
+                <w:lang w:val="en-GB" w:eastAsia="de-DE"/>
+              </w:rPr>
+            </w:pPr>
+          </w:p>
+        </w:tc>
+      </w:tr>
+    </w:tbl>
+    <w:p>
+      <w:pPr>
+        <w:rPr>
+          <w:lang w:val="en-GB" w:eastAsia="de-DE"/>
+        </w:rPr>
+      </w:pPr>
+    </w:p>
+    <w:p>
+      <w:pPr>
+        <w:rPr>
+          <w:lang w:val="en-GB" w:eastAsia="de-DE"/>
+        </w:rPr>
+      </w:pPr>
+    </w:p>
+    <w:p>
+      <w:pPr>
+        <w:rPr>
+          <w:lang w:val="en-GB" w:eastAsia="de-DE"/>
+        </w:rPr>
+      </w:pPr>
+    </w:p>
+    <w:p>
+      <w:pPr>
+        <w:rPr>
+          <w:lang w:val="en-GB" w:eastAsia="de-DE"/>
+        </w:rPr>
+      </w:pPr>
+    </w:p>
+    <w:p>
+      <w:pPr>
+        <w:jc w:val="center"/>
+        <w:rPr>
+          <w:sz w:val="48"/>
+          <w:szCs w:val="48"/>
+          <w:u w:val="single"/>
+          <w:lang w:val="en-GB" w:eastAsia="de-DE"/>
+        </w:rPr>
+      </w:pPr>
+      <w:r>
+        <w:rPr>
+          <w:sz w:val="48"/>
+          <w:szCs w:val="48"/>
+          <w:u w:val="single"/>
+          <w:lang w:val="en-GB" w:eastAsia="de-DE"/>
+        </w:rPr>
+        <w:lastRenderedPageBreak/>
+        <w:t>User Use Cases</w:t>
+      </w:r>
+    </w:p>
+    <w:p>
+      <w:pPr>
+        <w:jc w:val="center"/>
+        <w:rPr>
+          <w:sz w:val="48"/>
+          <w:szCs w:val="48"/>
+          <w:u w:val="single"/>
+          <w:lang w:val="en-GB" w:eastAsia="de-DE"/>
+        </w:rPr>
+      </w:pPr>
+    </w:p>
+    <w:tbl>
+      <w:tblPr>
+        <w:tblStyle w:val="TableGrid"/>
+        <w:tblW w:w="0" w:type="auto"/>
+        <w:tblLook w:val="04A0" w:firstRow="1" w:lastRow="0" w:firstColumn="1" w:lastColumn="0" w:noHBand="0" w:noVBand="1"/>
+      </w:tblPr>
+      <w:tblGrid>
+        <w:gridCol w:w="2802"/>
+        <w:gridCol w:w="6804"/>
+      </w:tblGrid>
+      <w:tr>
+        <w:tc>
+          <w:tcPr>
+            <w:tcW w:w="2802" w:type="dxa"/>
+            <w:shd w:val="clear" w:color="auto" w:fill="A6A6A6" w:themeFill="background1" w:themeFillShade="A6"/>
+          </w:tcPr>
+          <w:p>
+            <w:pPr>
+              <w:rPr>
+                <w:noProof/>
+                <w:lang w:val="en-GB" w:eastAsia="de-DE"/>
+              </w:rPr>
+            </w:pPr>
+            <w:r>
+              <w:rPr>
+                <w:noProof/>
+                <w:lang w:val="en-GB" w:eastAsia="de-DE"/>
+              </w:rPr>
+              <w:t>Use Case</w:t>
+            </w:r>
+            <w:r>
+              <w:rPr>
+                <w:noProof/>
+                <w:lang w:val="en-GB" w:eastAsia="de-DE"/>
+              </w:rPr>
+              <w:t xml:space="preserve"> #</w:t>
+            </w:r>
+            <w:r>
+              <w:rPr>
+                <w:noProof/>
+                <w:lang w:val="en-GB" w:eastAsia="de-DE"/>
+              </w:rPr>
+              <w:t>8</w:t>
+            </w:r>
+          </w:p>
+        </w:tc>
+        <w:tc>
+          <w:tcPr>
+            <w:tcW w:w="6804" w:type="dxa"/>
+          </w:tcPr>
+          <w:p>
+            <w:pPr>
+              <w:rPr>
+                <w:noProof/>
+                <w:lang w:val="en-GB" w:eastAsia="de-DE"/>
+              </w:rPr>
+            </w:pPr>
+            <w:r>
+              <w:rPr>
+                <w:noProof/>
+                <w:lang w:val="en-GB" w:eastAsia="de-DE"/>
+              </w:rPr>
+              <w:t>User: View player profiles</w:t>
+            </w:r>
+          </w:p>
+        </w:tc>
+      </w:tr>
+      <w:tr>
+        <w:tc>
+          <w:tcPr>
+            <w:tcW w:w="2802" w:type="dxa"/>
+            <w:shd w:val="clear" w:color="auto" w:fill="A6A6A6" w:themeFill="background1" w:themeFillShade="A6"/>
+          </w:tcPr>
+          <w:p>
+            <w:pPr>
+              <w:rPr>
+                <w:noProof/>
+                <w:lang w:val="en-GB" w:eastAsia="de-DE"/>
+              </w:rPr>
+            </w:pPr>
+            <w:r>
+              <w:rPr>
+                <w:noProof/>
+                <w:lang w:val="en-GB" w:eastAsia="de-DE"/>
+              </w:rPr>
+              <w:t>Pre-Condition</w:t>
+            </w:r>
+          </w:p>
+        </w:tc>
+        <w:tc>
+          <w:tcPr>
+            <w:tcW w:w="6804" w:type="dxa"/>
+          </w:tcPr>
+          <w:p>
+            <w:pPr>
+              <w:rPr>
+                <w:noProof/>
+                <w:lang w:val="en-GB" w:eastAsia="de-DE"/>
+              </w:rPr>
+            </w:pPr>
+            <w:r>
+              <w:rPr>
+                <w:noProof/>
+                <w:lang w:val="en-GB" w:eastAsia="de-DE"/>
+              </w:rPr>
+              <w:t>Player profiles exist</w:t>
+            </w:r>
+          </w:p>
+        </w:tc>
+      </w:tr>
+      <w:tr>
+        <w:tc>
+          <w:tcPr>
+            <w:tcW w:w="2802" w:type="dxa"/>
+            <w:shd w:val="clear" w:color="auto" w:fill="A6A6A6" w:themeFill="background1" w:themeFillShade="A6"/>
+          </w:tcPr>
+          <w:p>
+            <w:pPr>
+              <w:rPr>
+                <w:noProof/>
+                <w:lang w:val="en-GB" w:eastAsia="de-DE"/>
+              </w:rPr>
+            </w:pPr>
+            <w:r>
+              <w:rPr>
+                <w:noProof/>
+                <w:lang w:val="en-GB" w:eastAsia="de-DE"/>
+              </w:rPr>
+              <w:t>Description of Use Case in detail</w:t>
+            </w:r>
+            <w:r>
+              <w:rPr>
+                <w:noProof/>
+                <w:lang w:val="en-GB" w:eastAsia="de-DE"/>
+              </w:rPr>
+              <w:t xml:space="preserve"> (main scenario)</w:t>
+            </w:r>
+          </w:p>
+        </w:tc>
+        <w:tc>
+          <w:tcPr>
+            <w:tcW w:w="6804" w:type="dxa"/>
+          </w:tcPr>
+          <w:p>
+            <w:pPr>
+              <w:rPr>
+                <w:noProof/>
+                <w:lang w:val="en-GB" w:eastAsia="de-DE"/>
+              </w:rPr>
+            </w:pPr>
+            <w:r>
+              <w:rPr>
+                <w:noProof/>
+                <w:lang w:val="en-GB" w:eastAsia="de-DE"/>
+              </w:rPr>
+              <w:t>The User can view players and their player profiles</w:t>
+            </w:r>
+            <w:r>
+              <w:rPr>
+                <w:noProof/>
+                <w:lang w:val="en-GB" w:eastAsia="de-DE"/>
+              </w:rPr>
+              <w:t xml:space="preserve"> </w:t>
+            </w:r>
+          </w:p>
+        </w:tc>
+      </w:tr>
+      <w:tr>
+        <w:tc>
+          <w:tcPr>
+            <w:tcW w:w="2802" w:type="dxa"/>
+            <w:shd w:val="clear" w:color="auto" w:fill="A6A6A6" w:themeFill="background1" w:themeFillShade="A6"/>
+          </w:tcPr>
+          <w:p>
+            <w:pPr>
+              <w:rPr>
+                <w:noProof/>
+                <w:lang w:val="en-GB" w:eastAsia="de-DE"/>
+              </w:rPr>
+            </w:pPr>
+            <w:r>
+              <w:rPr>
+                <w:noProof/>
+                <w:lang w:val="en-GB" w:eastAsia="de-DE"/>
+              </w:rPr>
+              <w:t>Post-Condition</w:t>
+            </w:r>
+          </w:p>
+        </w:tc>
+        <w:tc>
+          <w:tcPr>
+            <w:tcW w:w="6804" w:type="dxa"/>
+          </w:tcPr>
+          <w:p>
+            <w:pPr>
+              <w:rPr>
+                <w:noProof/>
+                <w:lang w:val="en-GB" w:eastAsia="de-DE"/>
+              </w:rPr>
+            </w:pPr>
+            <w:r>
+              <w:rPr>
+                <w:noProof/>
+                <w:lang w:val="en-GB" w:eastAsia="de-DE"/>
+              </w:rPr>
+              <w:t>The User can see the profiles</w:t>
+            </w:r>
+            <w:r>
+              <w:rPr>
+                <w:noProof/>
+                <w:lang w:val="en-GB" w:eastAsia="de-DE"/>
+              </w:rPr>
+              <w:t xml:space="preserve"> </w:t>
+            </w:r>
+          </w:p>
+          <w:p>
+            <w:pPr>
+              <w:rPr>
+                <w:noProof/>
+                <w:lang w:val="en-GB" w:eastAsia="de-DE"/>
+              </w:rPr>
+            </w:pPr>
+          </w:p>
+        </w:tc>
+      </w:tr>
+      <w:tr>
+        <w:tc>
+          <w:tcPr>
+            <w:tcW w:w="2802" w:type="dxa"/>
+            <w:shd w:val="clear" w:color="auto" w:fill="A6A6A6" w:themeFill="background1" w:themeFillShade="A6"/>
+          </w:tcPr>
+          <w:p>
+            <w:pPr>
+              <w:rPr>
+                <w:noProof/>
+                <w:lang w:val="en-GB" w:eastAsia="de-DE"/>
+              </w:rPr>
+            </w:pPr>
+          </w:p>
+          <w:p>
+            <w:pPr>
+              <w:rPr>
+                <w:noProof/>
+                <w:lang w:val="en-GB" w:eastAsia="de-DE"/>
+              </w:rPr>
+            </w:pPr>
+            <w:r>
+              <w:rPr>
+                <w:noProof/>
+                <w:lang w:val="en-GB" w:eastAsia="de-DE"/>
+              </w:rPr>
+              <w:t>Exceptions (what can go wrong, how will the system respond?)</w:t>
+            </w:r>
+          </w:p>
+        </w:tc>
+        <w:tc>
+          <w:tcPr>
+            <w:tcW w:w="6804" w:type="dxa"/>
+          </w:tcPr>
+          <w:p>
+            <w:pPr>
+              <w:rPr>
+                <w:noProof/>
+                <w:lang w:val="en-GB" w:eastAsia="de-DE"/>
+              </w:rPr>
+            </w:pPr>
+            <w:r>
+              <w:rPr>
+                <w:noProof/>
+                <w:lang w:val="en-GB" w:eastAsia="de-DE"/>
+              </w:rPr>
+              <w:t xml:space="preserve">No players exist </w:t>
+            </w:r>
+            <w:r>
+              <w:rPr>
+                <w:noProof/>
+                <w:lang w:val="en-GB" w:eastAsia="de-DE"/>
+              </w:rPr>
+              <w:sym w:font="Wingdings" w:char="F0E0"/>
+            </w:r>
+            <w:r>
+              <w:rPr>
+                <w:noProof/>
+                <w:lang w:val="en-GB" w:eastAsia="de-DE"/>
+              </w:rPr>
+              <w:t xml:space="preserve"> Output: There are no players available</w:t>
+            </w:r>
+          </w:p>
+          <w:p>
+            <w:pPr>
+              <w:rPr>
+                <w:noProof/>
+                <w:lang w:val="en-GB" w:eastAsia="de-DE"/>
+              </w:rPr>
+            </w:pPr>
+          </w:p>
+          <w:p>
+            <w:pPr>
+              <w:rPr>
+                <w:noProof/>
+                <w:lang w:val="en-GB" w:eastAsia="de-DE"/>
+              </w:rPr>
+            </w:pPr>
+          </w:p>
+        </w:tc>
+      </w:tr>
+    </w:tbl>
+    <w:p>
+      <w:pPr>
+        <w:rPr>
+          <w:lang w:val="en-GB" w:eastAsia="de-DE"/>
+        </w:rPr>
+      </w:pPr>
+    </w:p>
+    <w:tbl>
+      <w:tblPr>
+        <w:tblStyle w:val="TableGrid"/>
+        <w:tblW w:w="0" w:type="auto"/>
+        <w:tblLook w:val="04A0" w:firstRow="1" w:lastRow="0" w:firstColumn="1" w:lastColumn="0" w:noHBand="0" w:noVBand="1"/>
+      </w:tblPr>
+      <w:tblGrid>
+        <w:gridCol w:w="2802"/>
+        <w:gridCol w:w="6804"/>
+      </w:tblGrid>
+      <w:tr>
+        <w:tc>
+          <w:tcPr>
+            <w:tcW w:w="2802" w:type="dxa"/>
+            <w:shd w:val="clear" w:color="auto" w:fill="A6A6A6" w:themeFill="background1" w:themeFillShade="A6"/>
+          </w:tcPr>
+          <w:p>
+            <w:pPr>
+              <w:rPr>
+                <w:noProof/>
+                <w:lang w:val="en-GB" w:eastAsia="de-DE"/>
+              </w:rPr>
+            </w:pPr>
+            <w:r>
+              <w:rPr>
+                <w:noProof/>
+                <w:lang w:val="en-GB" w:eastAsia="de-DE"/>
+              </w:rPr>
+              <w:t>Use Case</w:t>
+            </w:r>
+            <w:r>
+              <w:rPr>
+                <w:noProof/>
+                <w:lang w:val="en-GB" w:eastAsia="de-DE"/>
+              </w:rPr>
+              <w:t xml:space="preserve"> #</w:t>
+            </w:r>
+            <w:r>
+              <w:rPr>
+                <w:noProof/>
+                <w:lang w:val="en-GB" w:eastAsia="de-DE"/>
+              </w:rPr>
+              <w:t>9</w:t>
+            </w:r>
+          </w:p>
+        </w:tc>
+        <w:tc>
+          <w:tcPr>
+            <w:tcW w:w="6804" w:type="dxa"/>
+          </w:tcPr>
+          <w:p>
+            <w:pPr>
+              <w:rPr>
+                <w:noProof/>
+                <w:lang w:val="en-GB" w:eastAsia="de-DE"/>
+              </w:rPr>
+            </w:pPr>
+            <w:r>
+              <w:rPr>
+                <w:noProof/>
+                <w:lang w:val="en-GB" w:eastAsia="de-DE"/>
+              </w:rPr>
+              <w:t>User: Buy a player</w:t>
+            </w:r>
+          </w:p>
+        </w:tc>
+      </w:tr>
+      <w:tr>
+        <w:tc>
+          <w:tcPr>
+            <w:tcW w:w="2802" w:type="dxa"/>
+            <w:shd w:val="clear" w:color="auto" w:fill="A6A6A6" w:themeFill="background1" w:themeFillShade="A6"/>
+          </w:tcPr>
+          <w:p>
+            <w:pPr>
+              <w:rPr>
+                <w:noProof/>
+                <w:lang w:val="en-GB" w:eastAsia="de-DE"/>
+              </w:rPr>
+            </w:pPr>
+            <w:r>
+              <w:rPr>
+                <w:noProof/>
+                <w:lang w:val="en-GB" w:eastAsia="de-DE"/>
+              </w:rPr>
+              <w:t>Pre-Condition</w:t>
+            </w:r>
+          </w:p>
+        </w:tc>
+        <w:tc>
+          <w:tcPr>
+            <w:tcW w:w="6804" w:type="dxa"/>
+          </w:tcPr>
+          <w:p>
+            <w:pPr>
+              <w:rPr>
+                <w:noProof/>
+                <w:lang w:val="en-GB" w:eastAsia="de-DE"/>
+              </w:rPr>
+            </w:pPr>
+            <w:r>
+              <w:rPr>
+                <w:noProof/>
+                <w:lang w:val="en-GB" w:eastAsia="de-DE"/>
+              </w:rPr>
+              <w:t>The player exists</w:t>
+            </w:r>
+            <w:r>
+              <w:rPr>
+                <w:noProof/>
+                <w:lang w:val="en-GB" w:eastAsia="de-DE"/>
+              </w:rPr>
+              <w:t xml:space="preserve"> </w:t>
+            </w:r>
+          </w:p>
+          <w:p>
+            <w:pPr>
+              <w:rPr>
+                <w:noProof/>
+                <w:lang w:val="en-GB" w:eastAsia="de-DE"/>
+              </w:rPr>
+            </w:pPr>
+            <w:r>
+              <w:rPr>
+                <w:noProof/>
+                <w:lang w:val="en-GB" w:eastAsia="de-DE"/>
+              </w:rPr>
+              <w:t>The User has enough money to buy the player</w:t>
+            </w:r>
+            <w:r>
+              <w:rPr>
+                <w:noProof/>
+                <w:lang w:val="en-GB" w:eastAsia="de-DE"/>
+              </w:rPr>
+              <w:t xml:space="preserve"> </w:t>
+            </w:r>
+          </w:p>
+        </w:tc>
+      </w:tr>
+      <w:tr>
+        <w:tc>
+          <w:tcPr>
+            <w:tcW w:w="2802" w:type="dxa"/>
+            <w:shd w:val="clear" w:color="auto" w:fill="A6A6A6" w:themeFill="background1" w:themeFillShade="A6"/>
+          </w:tcPr>
+          <w:p>
+            <w:pPr>
+              <w:rPr>
+                <w:noProof/>
+                <w:lang w:val="en-GB" w:eastAsia="de-DE"/>
+              </w:rPr>
+            </w:pPr>
+            <w:r>
+              <w:rPr>
+                <w:noProof/>
+                <w:lang w:val="en-GB" w:eastAsia="de-DE"/>
+              </w:rPr>
+              <w:t>Description of Use Case in detail</w:t>
+            </w:r>
+            <w:r>
+              <w:rPr>
+                <w:noProof/>
+                <w:lang w:val="en-GB" w:eastAsia="de-DE"/>
+              </w:rPr>
+              <w:t xml:space="preserve"> (main scenario)</w:t>
+            </w:r>
+          </w:p>
+        </w:tc>
+        <w:tc>
+          <w:tcPr>
+            <w:tcW w:w="6804" w:type="dxa"/>
+          </w:tcPr>
+          <w:p>
+            <w:pPr>
+              <w:rPr>
+                <w:noProof/>
+                <w:lang w:val="en-GB" w:eastAsia="de-DE"/>
+              </w:rPr>
+            </w:pPr>
+            <w:r>
+              <w:rPr>
+                <w:noProof/>
+                <w:lang w:val="en-GB" w:eastAsia="de-DE"/>
+              </w:rPr>
+              <w:t>The User can buy a player</w:t>
+            </w:r>
+            <w:r>
+              <w:rPr>
+                <w:noProof/>
+                <w:lang w:val="en-GB" w:eastAsia="de-DE"/>
+              </w:rPr>
+              <w:t xml:space="preserve"> </w:t>
+            </w:r>
+          </w:p>
+        </w:tc>
+      </w:tr>
+      <w:tr>
+        <w:tc>
+          <w:tcPr>
+            <w:tcW w:w="2802" w:type="dxa"/>
+            <w:shd w:val="clear" w:color="auto" w:fill="A6A6A6" w:themeFill="background1" w:themeFillShade="A6"/>
+          </w:tcPr>
+          <w:p>
+            <w:pPr>
+              <w:rPr>
+                <w:noProof/>
+                <w:lang w:val="en-GB" w:eastAsia="de-DE"/>
+              </w:rPr>
+            </w:pPr>
+            <w:r>
+              <w:rPr>
+                <w:noProof/>
+                <w:lang w:val="en-GB" w:eastAsia="de-DE"/>
+              </w:rPr>
+              <w:t>Post-Condition</w:t>
+            </w:r>
+          </w:p>
+        </w:tc>
+        <w:tc>
+          <w:tcPr>
+            <w:tcW w:w="6804" w:type="dxa"/>
+          </w:tcPr>
+          <w:p>
+            <w:pPr>
+              <w:rPr>
+                <w:noProof/>
+                <w:lang w:val="en-GB" w:eastAsia="de-DE"/>
+              </w:rPr>
+            </w:pPr>
+            <w:r>
+              <w:rPr>
+                <w:noProof/>
+                <w:lang w:val="en-GB" w:eastAsia="de-DE"/>
+              </w:rPr>
+              <w:t>The User has bought a player</w:t>
+            </w:r>
+            <w:r>
+              <w:rPr>
+                <w:noProof/>
+                <w:lang w:val="en-GB" w:eastAsia="de-DE"/>
+              </w:rPr>
+              <w:t xml:space="preserve"> </w:t>
+            </w:r>
+          </w:p>
+          <w:p>
+            <w:pPr>
+              <w:rPr>
+                <w:noProof/>
+                <w:lang w:val="en-GB" w:eastAsia="de-DE"/>
+              </w:rPr>
+            </w:pPr>
+          </w:p>
+        </w:tc>
+      </w:tr>
+      <w:tr>
+        <w:tc>
+          <w:tcPr>
+            <w:tcW w:w="2802" w:type="dxa"/>
+            <w:shd w:val="clear" w:color="auto" w:fill="A6A6A6" w:themeFill="background1" w:themeFillShade="A6"/>
+          </w:tcPr>
+          <w:p>
+            <w:pPr>
+              <w:rPr>
+                <w:noProof/>
+                <w:lang w:val="en-GB" w:eastAsia="de-DE"/>
+              </w:rPr>
+            </w:pPr>
+          </w:p>
+          <w:p>
+            <w:pPr>
+              <w:rPr>
+                <w:noProof/>
+                <w:lang w:val="en-GB" w:eastAsia="de-DE"/>
+              </w:rPr>
+            </w:pPr>
+            <w:r>
+              <w:rPr>
+                <w:noProof/>
+                <w:lang w:val="en-GB" w:eastAsia="de-DE"/>
+              </w:rPr>
+              <w:t>Exceptions (what can go wrong, how will the system respond?)</w:t>
+            </w:r>
+          </w:p>
+        </w:tc>
+        <w:tc>
+          <w:tcPr>
+            <w:tcW w:w="6804" w:type="dxa"/>
+          </w:tcPr>
+          <w:p>
+            <w:pPr>
+              <w:rPr>
+                <w:noProof/>
+                <w:lang w:val="en-GB" w:eastAsia="de-DE"/>
+              </w:rPr>
+            </w:pPr>
+            <w:r>
+              <w:rPr>
+                <w:noProof/>
+                <w:lang w:val="en-GB" w:eastAsia="de-DE"/>
+              </w:rPr>
+              <w:t>User does</w:t>
+            </w:r>
+            <w:r>
+              <w:rPr>
+                <w:noProof/>
+                <w:lang w:val="en-GB" w:eastAsia="de-DE"/>
+              </w:rPr>
+              <w:t xml:space="preserve">n’t </w:t>
+            </w:r>
+            <w:r>
+              <w:rPr>
+                <w:noProof/>
+                <w:lang w:val="en-GB" w:eastAsia="de-DE"/>
+              </w:rPr>
+              <w:t xml:space="preserve">have enough money </w:t>
+            </w:r>
+            <w:r>
+              <w:rPr>
+                <w:noProof/>
+                <w:lang w:val="en-GB" w:eastAsia="de-DE"/>
+              </w:rPr>
+              <w:sym w:font="Wingdings" w:char="F0E0"/>
+            </w:r>
+            <w:r>
+              <w:rPr>
+                <w:noProof/>
+                <w:lang w:val="en-GB" w:eastAsia="de-DE"/>
+              </w:rPr>
+              <w:t xml:space="preserve"> Output: </w:t>
+            </w:r>
+            <w:r>
+              <w:rPr>
+                <w:noProof/>
+                <w:lang w:val="en-GB" w:eastAsia="de-DE"/>
+              </w:rPr>
+              <w:t>You don’t have enough money</w:t>
+            </w:r>
+          </w:p>
+          <w:p>
+            <w:pPr>
+              <w:rPr>
+                <w:noProof/>
+                <w:lang w:val="en-GB" w:eastAsia="de-DE"/>
+              </w:rPr>
+            </w:pPr>
+          </w:p>
+        </w:tc>
+      </w:tr>
+    </w:tbl>
+    <w:p>
+      <w:pPr>
+        <w:rPr>
+          <w:lang w:val="en-GB" w:eastAsia="de-DE"/>
+        </w:rPr>
+      </w:pPr>
+    </w:p>
+    <w:tbl>
+      <w:tblPr>
+        <w:tblStyle w:val="TableGrid"/>
+        <w:tblW w:w="0" w:type="auto"/>
+        <w:tblLook w:val="04A0" w:firstRow="1" w:lastRow="0" w:firstColumn="1" w:lastColumn="0" w:noHBand="0" w:noVBand="1"/>
+      </w:tblPr>
+      <w:tblGrid>
+        <w:gridCol w:w="2802"/>
+        <w:gridCol w:w="6804"/>
+      </w:tblGrid>
+      <w:tr>
+        <w:tc>
+          <w:tcPr>
+            <w:tcW w:w="2802" w:type="dxa"/>
+            <w:shd w:val="clear" w:color="auto" w:fill="A6A6A6" w:themeFill="background1" w:themeFillShade="A6"/>
+          </w:tcPr>
+          <w:p>
+            <w:pPr>
+              <w:rPr>
+                <w:noProof/>
+                <w:lang w:val="en-GB" w:eastAsia="de-DE"/>
+              </w:rPr>
+            </w:pPr>
+            <w:r>
+              <w:rPr>
+                <w:noProof/>
+                <w:lang w:val="en-GB" w:eastAsia="de-DE"/>
+              </w:rPr>
+              <w:t>Use Case</w:t>
+            </w:r>
+            <w:r>
+              <w:rPr>
+                <w:noProof/>
+                <w:lang w:val="en-GB" w:eastAsia="de-DE"/>
+              </w:rPr>
+              <w:t xml:space="preserve"> </w:t>
+            </w:r>
+            <w:r>
+              <w:rPr>
+                <w:noProof/>
+                <w:lang w:val="en-GB" w:eastAsia="de-DE"/>
+              </w:rPr>
+              <w:t>#10</w:t>
+            </w:r>
+          </w:p>
+        </w:tc>
+        <w:tc>
+          <w:tcPr>
+            <w:tcW w:w="6804" w:type="dxa"/>
+          </w:tcPr>
+          <w:p>
+            <w:pPr>
+              <w:rPr>
+                <w:noProof/>
+                <w:lang w:val="en-GB" w:eastAsia="de-DE"/>
+              </w:rPr>
+            </w:pPr>
+            <w:r>
+              <w:rPr>
+                <w:noProof/>
+                <w:lang w:val="en-GB" w:eastAsia="de-DE"/>
+              </w:rPr>
+              <w:t>User: Mark a player as favorite</w:t>
+            </w:r>
+          </w:p>
+        </w:tc>
+      </w:tr>
+      <w:tr>
+        <w:tc>
+          <w:tcPr>
+            <w:tcW w:w="2802" w:type="dxa"/>
+            <w:shd w:val="clear" w:color="auto" w:fill="A6A6A6" w:themeFill="background1" w:themeFillShade="A6"/>
+          </w:tcPr>
+          <w:p>
+            <w:pPr>
+              <w:rPr>
+                <w:noProof/>
+                <w:lang w:val="en-GB" w:eastAsia="de-DE"/>
+              </w:rPr>
+            </w:pPr>
+            <w:r>
+              <w:rPr>
+                <w:noProof/>
+                <w:lang w:val="en-GB" w:eastAsia="de-DE"/>
+              </w:rPr>
+              <w:t>Pre-Condition</w:t>
+            </w:r>
+          </w:p>
+        </w:tc>
+        <w:tc>
+          <w:tcPr>
+            <w:tcW w:w="6804" w:type="dxa"/>
+          </w:tcPr>
+          <w:p>
+            <w:pPr>
+              <w:rPr>
+                <w:noProof/>
+                <w:lang w:val="en-GB" w:eastAsia="de-DE"/>
+              </w:rPr>
+            </w:pPr>
+            <w:r>
+              <w:rPr>
+                <w:noProof/>
+                <w:lang w:val="en-GB" w:eastAsia="de-DE"/>
+              </w:rPr>
+              <w:t>The player exists</w:t>
+            </w:r>
+            <w:r>
+              <w:rPr>
+                <w:noProof/>
+                <w:lang w:val="en-GB" w:eastAsia="de-DE"/>
+              </w:rPr>
+              <w:t xml:space="preserve"> </w:t>
+            </w:r>
+          </w:p>
+        </w:tc>
+      </w:tr>
+      <w:tr>
+        <w:tc>
+          <w:tcPr>
+            <w:tcW w:w="2802" w:type="dxa"/>
+            <w:shd w:val="clear" w:color="auto" w:fill="A6A6A6" w:themeFill="background1" w:themeFillShade="A6"/>
+          </w:tcPr>
+          <w:p>
+            <w:pPr>
+              <w:rPr>
+                <w:noProof/>
+                <w:lang w:val="en-GB" w:eastAsia="de-DE"/>
+              </w:rPr>
+            </w:pPr>
+            <w:r>
+              <w:rPr>
+                <w:noProof/>
+                <w:lang w:val="en-GB" w:eastAsia="de-DE"/>
+              </w:rPr>
+              <w:t>Description of Use Case in detail</w:t>
+            </w:r>
+            <w:r>
+              <w:rPr>
+                <w:noProof/>
+                <w:lang w:val="en-GB" w:eastAsia="de-DE"/>
+              </w:rPr>
+              <w:t xml:space="preserve"> (main scenario)</w:t>
+            </w:r>
+          </w:p>
+        </w:tc>
+        <w:tc>
+          <w:tcPr>
+            <w:tcW w:w="6804" w:type="dxa"/>
+          </w:tcPr>
+          <w:p>
+            <w:pPr>
+              <w:rPr>
+                <w:noProof/>
+                <w:lang w:val="en-GB" w:eastAsia="de-DE"/>
+              </w:rPr>
+            </w:pPr>
+            <w:r>
+              <w:rPr>
+                <w:noProof/>
+                <w:lang w:val="en-GB" w:eastAsia="de-DE"/>
+              </w:rPr>
+              <w:t>The User can mark a player as favorite, to find him faster</w:t>
+            </w:r>
+            <w:r>
+              <w:rPr>
+                <w:noProof/>
+                <w:lang w:val="en-GB" w:eastAsia="de-DE"/>
+              </w:rPr>
+              <w:t xml:space="preserve"> </w:t>
+            </w:r>
+          </w:p>
+        </w:tc>
+      </w:tr>
+      <w:tr>
+        <w:tc>
+          <w:tcPr>
+            <w:tcW w:w="2802" w:type="dxa"/>
+            <w:shd w:val="clear" w:color="auto" w:fill="A6A6A6" w:themeFill="background1" w:themeFillShade="A6"/>
+          </w:tcPr>
+          <w:p>
+            <w:pPr>
+              <w:rPr>
+                <w:noProof/>
+                <w:lang w:val="en-GB" w:eastAsia="de-DE"/>
+              </w:rPr>
+            </w:pPr>
+            <w:r>
+              <w:rPr>
+                <w:noProof/>
+                <w:lang w:val="en-GB" w:eastAsia="de-DE"/>
+              </w:rPr>
+              <w:t>Post-Condition</w:t>
+            </w:r>
+          </w:p>
+        </w:tc>
+        <w:tc>
+          <w:tcPr>
+            <w:tcW w:w="6804" w:type="dxa"/>
+          </w:tcPr>
+          <w:p>
+            <w:pPr>
+              <w:rPr>
+                <w:noProof/>
+                <w:lang w:val="en-GB" w:eastAsia="de-DE"/>
+              </w:rPr>
+            </w:pPr>
+            <w:r>
+              <w:rPr>
+                <w:noProof/>
+                <w:lang w:val="en-GB" w:eastAsia="de-DE"/>
+              </w:rPr>
+              <w:t>The player is marked as favorite</w:t>
+            </w:r>
+            <w:r>
+              <w:rPr>
+                <w:noProof/>
+                <w:lang w:val="en-GB" w:eastAsia="de-DE"/>
+              </w:rPr>
+              <w:t xml:space="preserve"> </w:t>
+            </w:r>
+          </w:p>
+          <w:p>
+            <w:pPr>
+              <w:rPr>
+                <w:noProof/>
+                <w:lang w:val="en-GB" w:eastAsia="de-DE"/>
+              </w:rPr>
+            </w:pPr>
+          </w:p>
+        </w:tc>
+      </w:tr>
+      <w:tr>
+        <w:tc>
+          <w:tcPr>
+            <w:tcW w:w="2802" w:type="dxa"/>
+            <w:shd w:val="clear" w:color="auto" w:fill="A6A6A6" w:themeFill="background1" w:themeFillShade="A6"/>
+          </w:tcPr>
+          <w:p>
+            <w:pPr>
+              <w:rPr>
+                <w:noProof/>
+                <w:lang w:val="en-GB" w:eastAsia="de-DE"/>
+              </w:rPr>
+            </w:pPr>
+          </w:p>
+          <w:p>
+            <w:pPr>
+              <w:rPr>
+                <w:noProof/>
+                <w:lang w:val="en-GB" w:eastAsia="de-DE"/>
+              </w:rPr>
+            </w:pPr>
+            <w:r>
+              <w:rPr>
+                <w:noProof/>
+                <w:lang w:val="en-GB" w:eastAsia="de-DE"/>
+              </w:rPr>
+              <w:t>Exceptions (what can go wrong, how will the system respond?)</w:t>
+            </w:r>
+          </w:p>
+        </w:tc>
+        <w:tc>
+          <w:tcPr>
+            <w:tcW w:w="6804" w:type="dxa"/>
+          </w:tcPr>
+          <w:p>
+            <w:pPr>
+              <w:rPr>
+                <w:noProof/>
+                <w:lang w:val="en-GB" w:eastAsia="de-DE"/>
+              </w:rPr>
+            </w:pPr>
+            <w:r>
+              <w:rPr>
+                <w:noProof/>
+                <w:lang w:val="en-GB" w:eastAsia="de-DE"/>
+              </w:rPr>
+              <w:t xml:space="preserve">The player is already marked as favorite </w:t>
+            </w:r>
+            <w:r>
+              <w:rPr>
+                <w:noProof/>
+                <w:lang w:val="en-GB" w:eastAsia="de-DE"/>
+              </w:rPr>
+              <w:sym w:font="Wingdings" w:char="F0E0"/>
+            </w:r>
+            <w:r>
+              <w:rPr>
+                <w:noProof/>
+                <w:lang w:val="en-GB" w:eastAsia="de-DE"/>
+              </w:rPr>
+              <w:t xml:space="preserve"> Output: Player is already marked as favorite</w:t>
+            </w:r>
+          </w:p>
+        </w:tc>
+      </w:tr>
+    </w:tbl>
+    <w:p>
+      <w:pPr>
+        <w:rPr>
+          <w:lang w:val="en-GB" w:eastAsia="de-DE"/>
+        </w:rPr>
+      </w:pPr>
+    </w:p>
+    <w:tbl>
+      <w:tblPr>
+        <w:tblStyle w:val="TableGrid"/>
+        <w:tblW w:w="0" w:type="auto"/>
+        <w:tblLook w:val="04A0" w:firstRow="1" w:lastRow="0" w:firstColumn="1" w:lastColumn="0" w:noHBand="0" w:noVBand="1"/>
+      </w:tblPr>
+      <w:tblGrid>
+        <w:gridCol w:w="2802"/>
+        <w:gridCol w:w="6804"/>
+      </w:tblGrid>
+      <w:tr>
+        <w:tc>
+          <w:tcPr>
+            <w:tcW w:w="2802" w:type="dxa"/>
+            <w:shd w:val="clear" w:color="auto" w:fill="A6A6A6" w:themeFill="background1" w:themeFillShade="A6"/>
+          </w:tcPr>
+          <w:p>
+            <w:pPr>
+              <w:rPr>
+                <w:noProof/>
+                <w:lang w:val="en-GB" w:eastAsia="de-DE"/>
+              </w:rPr>
+            </w:pPr>
+            <w:r>
+              <w:rPr>
+                <w:noProof/>
+                <w:lang w:val="en-GB" w:eastAsia="de-DE"/>
+              </w:rPr>
+              <w:t>Use Case</w:t>
+            </w:r>
+            <w:r>
+              <w:rPr>
+                <w:noProof/>
+                <w:lang w:val="en-GB" w:eastAsia="de-DE"/>
+              </w:rPr>
+              <w:t xml:space="preserve"> #1</w:t>
+            </w:r>
+            <w:r>
+              <w:rPr>
+                <w:noProof/>
+                <w:lang w:val="en-GB" w:eastAsia="de-DE"/>
+              </w:rPr>
+              <w:t>1</w:t>
+            </w:r>
+          </w:p>
+        </w:tc>
+        <w:tc>
+          <w:tcPr>
+            <w:tcW w:w="6804" w:type="dxa"/>
+          </w:tcPr>
+          <w:p>
+            <w:pPr>
+              <w:rPr>
+                <w:noProof/>
+                <w:lang w:val="en-GB" w:eastAsia="de-DE"/>
+              </w:rPr>
+            </w:pPr>
+            <w:r>
+              <w:rPr>
+                <w:noProof/>
+                <w:lang w:val="en-GB" w:eastAsia="de-DE"/>
+              </w:rPr>
+              <w:t xml:space="preserve">User: </w:t>
+            </w:r>
+            <w:r>
+              <w:rPr>
+                <w:noProof/>
+                <w:lang w:val="en-GB" w:eastAsia="de-DE"/>
+              </w:rPr>
+              <w:t>Put player on transfer market</w:t>
+            </w:r>
+          </w:p>
+        </w:tc>
+      </w:tr>
+      <w:tr>
+        <w:tc>
+          <w:tcPr>
+            <w:tcW w:w="2802" w:type="dxa"/>
+            <w:shd w:val="clear" w:color="auto" w:fill="A6A6A6" w:themeFill="background1" w:themeFillShade="A6"/>
+          </w:tcPr>
+          <w:p>
+            <w:pPr>
+              <w:rPr>
+                <w:noProof/>
+                <w:lang w:val="en-GB" w:eastAsia="de-DE"/>
+              </w:rPr>
+            </w:pPr>
+            <w:r>
+              <w:rPr>
+                <w:noProof/>
+                <w:lang w:val="en-GB" w:eastAsia="de-DE"/>
+              </w:rPr>
+              <w:t>Pre-Condition</w:t>
+            </w:r>
+          </w:p>
+        </w:tc>
+        <w:tc>
+          <w:tcPr>
+            <w:tcW w:w="6804" w:type="dxa"/>
+          </w:tcPr>
+          <w:p>
+            <w:pPr>
+              <w:rPr>
+                <w:noProof/>
+                <w:lang w:val="en-GB" w:eastAsia="de-DE"/>
+              </w:rPr>
+            </w:pPr>
+            <w:r>
+              <w:rPr>
+                <w:noProof/>
+                <w:lang w:val="en-GB" w:eastAsia="de-DE"/>
+              </w:rPr>
+              <w:t>Player doesn’t exist</w:t>
+            </w:r>
+          </w:p>
+        </w:tc>
+      </w:tr>
+      <w:tr>
+        <w:tc>
+          <w:tcPr>
+            <w:tcW w:w="2802" w:type="dxa"/>
+            <w:shd w:val="clear" w:color="auto" w:fill="A6A6A6" w:themeFill="background1" w:themeFillShade="A6"/>
+          </w:tcPr>
+          <w:p>
+            <w:pPr>
+              <w:rPr>
+                <w:noProof/>
+                <w:lang w:val="en-GB" w:eastAsia="de-DE"/>
+              </w:rPr>
+            </w:pPr>
+            <w:r>
+              <w:rPr>
+                <w:noProof/>
+                <w:lang w:val="en-GB" w:eastAsia="de-DE"/>
+              </w:rPr>
+              <w:t>Description of Use Case in detail</w:t>
+            </w:r>
+            <w:r>
+              <w:rPr>
+                <w:noProof/>
+                <w:lang w:val="en-GB" w:eastAsia="de-DE"/>
+              </w:rPr>
+              <w:t xml:space="preserve"> (main scenario)</w:t>
+            </w:r>
+          </w:p>
+        </w:tc>
+        <w:tc>
+          <w:tcPr>
+            <w:tcW w:w="6804" w:type="dxa"/>
+          </w:tcPr>
+          <w:p>
+            <w:pPr>
+              <w:rPr>
+                <w:noProof/>
+                <w:lang w:val="en-GB" w:eastAsia="de-DE"/>
+              </w:rPr>
+            </w:pPr>
+            <w:r>
+              <w:rPr>
+                <w:noProof/>
+                <w:lang w:val="en-GB" w:eastAsia="de-DE"/>
+              </w:rPr>
+              <w:t>The User can make a request, to create a new player</w:t>
+            </w:r>
+          </w:p>
+        </w:tc>
+      </w:tr>
+      <w:tr>
+        <w:tc>
+          <w:tcPr>
+            <w:tcW w:w="2802" w:type="dxa"/>
+            <w:shd w:val="clear" w:color="auto" w:fill="A6A6A6" w:themeFill="background1" w:themeFillShade="A6"/>
+          </w:tcPr>
+          <w:p>
+            <w:pPr>
+              <w:rPr>
+                <w:noProof/>
+                <w:lang w:val="en-GB" w:eastAsia="de-DE"/>
+              </w:rPr>
+            </w:pPr>
+            <w:r>
+              <w:rPr>
+                <w:noProof/>
+                <w:lang w:val="en-GB" w:eastAsia="de-DE"/>
+              </w:rPr>
+              <w:t>Post-Condition</w:t>
+            </w:r>
+          </w:p>
+        </w:tc>
+        <w:tc>
+          <w:tcPr>
+            <w:tcW w:w="6804" w:type="dxa"/>
+          </w:tcPr>
+          <w:p>
+            <w:pPr>
+              <w:rPr>
+                <w:noProof/>
+                <w:lang w:val="en-GB" w:eastAsia="de-DE"/>
+              </w:rPr>
+            </w:pPr>
+            <w:r>
+              <w:rPr>
+                <w:noProof/>
+                <w:lang w:val="en-GB" w:eastAsia="de-DE"/>
+              </w:rPr>
+              <w:t xml:space="preserve">The request is sended to the Manager </w:t>
+            </w:r>
+          </w:p>
+          <w:p>
+            <w:pPr>
+              <w:rPr>
+                <w:noProof/>
+                <w:lang w:val="en-GB" w:eastAsia="de-DE"/>
+              </w:rPr>
+            </w:pPr>
+          </w:p>
+        </w:tc>
+      </w:tr>
+      <w:tr>
+        <w:tc>
+          <w:tcPr>
+            <w:tcW w:w="2802" w:type="dxa"/>
+            <w:shd w:val="clear" w:color="auto" w:fill="A6A6A6" w:themeFill="background1" w:themeFillShade="A6"/>
+          </w:tcPr>
+          <w:p>
+            <w:pPr>
+              <w:rPr>
+                <w:noProof/>
+                <w:lang w:val="en-GB" w:eastAsia="de-DE"/>
+              </w:rPr>
+            </w:pPr>
+          </w:p>
+          <w:p>
+            <w:pPr>
+              <w:rPr>
+                <w:noProof/>
+                <w:lang w:val="en-GB" w:eastAsia="de-DE"/>
+              </w:rPr>
+            </w:pPr>
+            <w:r>
+              <w:rPr>
+                <w:noProof/>
+                <w:lang w:val="en-GB" w:eastAsia="de-DE"/>
+              </w:rPr>
+              <w:t>Exceptions (what can go wrong, how will the system respond?)</w:t>
+            </w:r>
+          </w:p>
+        </w:tc>
+        <w:tc>
+          <w:tcPr>
+            <w:tcW w:w="6804" w:type="dxa"/>
+          </w:tcPr>
+          <w:p>
+            <w:pPr>
+              <w:rPr>
+                <w:noProof/>
+                <w:lang w:val="en-GB" w:eastAsia="de-DE"/>
+              </w:rPr>
+            </w:pPr>
+            <w:r>
+              <w:rPr>
+                <w:noProof/>
+                <w:lang w:val="en-GB" w:eastAsia="de-DE"/>
+              </w:rPr>
+              <w:t xml:space="preserve">The player already exists </w:t>
+            </w:r>
+            <w:r>
+              <w:rPr>
+                <w:noProof/>
+                <w:lang w:val="en-GB" w:eastAsia="de-DE"/>
+              </w:rPr>
+              <w:sym w:font="Wingdings" w:char="F0E0"/>
+            </w:r>
+            <w:r>
+              <w:rPr>
+                <w:noProof/>
+                <w:lang w:val="en-GB" w:eastAsia="de-DE"/>
+              </w:rPr>
+              <w:t xml:space="preserve"> Player with the same data already exists</w:t>
+            </w:r>
+          </w:p>
+        </w:tc>
+      </w:tr>
+    </w:tbl>
+    <w:p>
+      <w:pPr>
+        <w:rPr>
           <w:lang w:val="en-GB" w:eastAsia="de-DE"/>
         </w:rPr>
       </w:pPr>
@@ -4415,6 +7834,7 @@
   <w:style w:type="paragraph" w:default="1" w:styleId="Normal">
     <w:name w:val="Normal"/>
     <w:qFormat/>
+    <w:rsid w:val="00187206"/>
     <w:pPr>
       <w:autoSpaceDE w:val="0"/>
       <w:autoSpaceDN w:val="0"/>
@@ -5267,21 +8687,6 @@
 </file>
 
 <file path=customXml/item1.xml><?xml version="1.0" encoding="utf-8"?>
-<?mso-contentType ?>
-<FormTemplates xmlns="http://schemas.microsoft.com/sharepoint/v3/contenttype/forms">
-  <Display>DocumentLibraryForm</Display>
-  <Edit>DocumentLibraryForm</Edit>
-  <New>DocumentLibraryForm</New>
-</FormTemplates>
-</file>
-
-<file path=customXml/item2.xml><?xml version="1.0" encoding="utf-8"?>
-<p:properties xmlns:p="http://schemas.microsoft.com/office/2006/metadata/properties" xmlns:xsi="http://www.w3.org/2001/XMLSchema-instance" xmlns:pc="http://schemas.microsoft.com/office/infopath/2007/PartnerControls">
-  <documentManagement/>
-</p:properties>
-</file>
-
-<file path=customXml/item3.xml><?xml version="1.0" encoding="utf-8"?>
 <ct:contentTypeSchema xmlns:ct="http://schemas.microsoft.com/office/2006/metadata/contentType" xmlns:ma="http://schemas.microsoft.com/office/2006/metadata/properties/metaAttributes" ct:_="" ma:_="" ma:contentTypeName="Dokument" ma:contentTypeID="0x0101001485F301CCB87B4E8F5CCF1C923A4B13" ma:contentTypeVersion="6" ma:contentTypeDescription="Ein neues Dokument erstellen." ma:contentTypeScope="" ma:versionID="0500bb9c892b0fa12284b716cc06c293">
   <xsd:schema xmlns:xsd="http://www.w3.org/2001/XMLSchema" xmlns:xs="http://www.w3.org/2001/XMLSchema" xmlns:p="http://schemas.microsoft.com/office/2006/metadata/properties" xmlns:ns2="76ebd90f-9166-4c6c-a7a8-155772bb0ad7" xmlns:ns3="35e032a2-eae6-4010-877c-ba37439c3508" targetNamespace="http://schemas.microsoft.com/office/2006/metadata/properties" ma:root="true" ma:fieldsID="98799bed0b8fed68d5f6faaa797222df" ns2:_="" ns3:_="">
     <xsd:import namespace="76ebd90f-9166-4c6c-a7a8-155772bb0ad7"/>
@@ -5460,24 +8865,22 @@
 </ct:contentTypeSchema>
 </file>
 
-<file path=customXml/itemProps1.xml><?xml version="1.0" encoding="utf-8"?>
-<ds:datastoreItem xmlns:ds="http://schemas.openxmlformats.org/officeDocument/2006/customXml" ds:itemID="{E96A63E6-AD7C-4E2F-914A-81A774FEDE23}">
-  <ds:schemaRefs>
-    <ds:schemaRef ds:uri="http://schemas.microsoft.com/sharepoint/v3/contenttype/forms"/>
-  </ds:schemaRefs>
-</ds:datastoreItem>
+<file path=customXml/item2.xml><?xml version="1.0" encoding="utf-8"?>
+<?mso-contentType ?>
+<FormTemplates xmlns="http://schemas.microsoft.com/sharepoint/v3/contenttype/forms">
+  <Display>DocumentLibraryForm</Display>
+  <Edit>DocumentLibraryForm</Edit>
+  <New>DocumentLibraryForm</New>
+</FormTemplates>
 </file>
 
-<file path=customXml/itemProps2.xml><?xml version="1.0" encoding="utf-8"?>
-<ds:datastoreItem xmlns:ds="http://schemas.openxmlformats.org/officeDocument/2006/customXml" ds:itemID="{26E0F739-F437-40A0-B976-7B90A1339A05}">
-  <ds:schemaRefs>
-    <ds:schemaRef ds:uri="http://schemas.microsoft.com/office/2006/metadata/properties"/>
-    <ds:schemaRef ds:uri="http://schemas.microsoft.com/office/infopath/2007/PartnerControls"/>
-  </ds:schemaRefs>
-</ds:datastoreItem>
+<file path=customXml/item3.xml><?xml version="1.0" encoding="utf-8"?>
+<p:properties xmlns:p="http://schemas.microsoft.com/office/2006/metadata/properties" xmlns:xsi="http://www.w3.org/2001/XMLSchema-instance" xmlns:pc="http://schemas.microsoft.com/office/infopath/2007/PartnerControls">
+  <documentManagement/>
+</p:properties>
 </file>
 
-<file path=customXml/itemProps3.xml><?xml version="1.0" encoding="utf-8"?>
+<file path=customXml/itemProps1.xml><?xml version="1.0" encoding="utf-8"?>
 <ds:datastoreItem xmlns:ds="http://schemas.openxmlformats.org/officeDocument/2006/customXml" ds:itemID="{E7B15CFD-528F-4169-BCB7-09987E38D2A9}">
   <ds:schemaRefs>
     <ds:schemaRef ds:uri="http://schemas.microsoft.com/office/2006/metadata/contentType"/>
@@ -5494,4 +8897,21 @@
     <ds:schemaRef ds:uri="http://schemas.microsoft.com/internal/obd"/>
   </ds:schemaRefs>
 </ds:datastoreItem>
+</file>
+
+<file path=customXml/itemProps2.xml><?xml version="1.0" encoding="utf-8"?>
+<ds:datastoreItem xmlns:ds="http://schemas.openxmlformats.org/officeDocument/2006/customXml" ds:itemID="{E96A63E6-AD7C-4E2F-914A-81A774FEDE23}">
+  <ds:schemaRefs>
+    <ds:schemaRef ds:uri="http://schemas.microsoft.com/sharepoint/v3/contenttype/forms"/>
+  </ds:schemaRefs>
+</ds:datastoreItem>
+</file>
+
+<file path=customXml/itemProps3.xml><?xml version="1.0" encoding="utf-8"?>
+<ds:datastoreItem xmlns:ds="http://schemas.openxmlformats.org/officeDocument/2006/customXml" ds:itemID="{26E0F739-F437-40A0-B976-7B90A1339A05}">
+  <ds:schemaRefs>
+    <ds:schemaRef ds:uri="http://schemas.microsoft.com/office/2006/metadata/properties"/>
+    <ds:schemaRef ds:uri="http://schemas.microsoft.com/office/infopath/2007/PartnerControls"/>
+  </ds:schemaRefs>
+</ds:datastoreItem>
 </file>
</xml_diff>